<commit_message>
Ovo je zadnji commit :P (Class diagram)
</commit_message>
<xml_diff>
--- a/etc/dokumentacija/FOOGLE_korisnicka_dokumentacija.docx
+++ b/etc/dokumentacija/FOOGLE_korisnicka_dokumentacija.docx
@@ -1,6 +1,6 @@
 
 <file path=word/document.xml><?xml version="1.0" encoding="utf-8"?>
-<w:document xmlns:ve="http://schemas.openxmlformats.org/markup-compatibility/2006" xmlns:o="urn:schemas-microsoft-com:office:office" xmlns:r="http://schemas.openxmlformats.org/officeDocument/2006/relationships" xmlns:m="http://schemas.openxmlformats.org/officeDocument/2006/math" xmlns:v="urn:schemas-microsoft-com:vml" xmlns:wp="http://schemas.openxmlformats.org/drawingml/2006/wordprocessingDrawing" xmlns:w10="urn:schemas-microsoft-com:office:word" xmlns:w="http://schemas.openxmlformats.org/wordprocessingml/2006/main" xmlns:wne="http://schemas.microsoft.com/office/word/2006/wordml">
+<w:document xmlns:wpc="http://schemas.microsoft.com/office/word/2010/wordprocessingCanvas" xmlns:mc="http://schemas.openxmlformats.org/markup-compatibility/2006" xmlns:o="urn:schemas-microsoft-com:office:office" xmlns:r="http://schemas.openxmlformats.org/officeDocument/2006/relationships" xmlns:m="http://schemas.openxmlformats.org/officeDocument/2006/math" xmlns:v="urn:schemas-microsoft-com:vml" xmlns:wp14="http://schemas.microsoft.com/office/word/2010/wordprocessingDrawing" xmlns:wp="http://schemas.openxmlformats.org/drawingml/2006/wordprocessingDrawing" xmlns:w10="urn:schemas-microsoft-com:office:word" xmlns:w="http://schemas.openxmlformats.org/wordprocessingml/2006/main" xmlns:w14="http://schemas.microsoft.com/office/word/2010/wordml" xmlns:w15="http://schemas.microsoft.com/office/word/2012/wordml" xmlns:wpg="http://schemas.microsoft.com/office/word/2010/wordprocessingGroup" xmlns:wpi="http://schemas.microsoft.com/office/word/2010/wordprocessingInk" xmlns:wne="http://schemas.microsoft.com/office/word/2006/wordml" xmlns:wps="http://schemas.microsoft.com/office/word/2010/wordprocessingShape" mc:Ignorable="w14 w15 wp14">
   <w:body>
     <w:p>
       <w:pPr>
@@ -398,7 +398,7 @@
         </w:p>
         <w:p>
           <w:pPr>
-            <w:pStyle w:val="Sadraj1"/>
+            <w:pStyle w:val="TOC1"/>
             <w:rPr>
               <w:rFonts w:asciiTheme="minorHAnsi" w:eastAsiaTheme="minorEastAsia" w:hAnsiTheme="minorHAnsi"/>
               <w:noProof/>
@@ -427,7 +427,7 @@
           <w:hyperlink w:anchor="_Toc359963971" w:history="1">
             <w:r>
               <w:rPr>
-                <w:rStyle w:val="Hiperveza"/>
+                <w:rStyle w:val="Hyperlink"/>
                 <w:noProof/>
               </w:rPr>
               <w:t>1.</w:t>
@@ -443,7 +443,7 @@
             </w:r>
             <w:r>
               <w:rPr>
-                <w:rStyle w:val="Hiperveza"/>
+                <w:rStyle w:val="Hyperlink"/>
                 <w:noProof/>
               </w:rPr>
               <w:t>FOOGLE</w:t>
@@ -500,7 +500,7 @@
         </w:p>
         <w:p>
           <w:pPr>
-            <w:pStyle w:val="Sadraj1"/>
+            <w:pStyle w:val="TOC1"/>
             <w:rPr>
               <w:rFonts w:asciiTheme="minorHAnsi" w:eastAsiaTheme="minorEastAsia" w:hAnsiTheme="minorHAnsi"/>
               <w:noProof/>
@@ -511,7 +511,7 @@
           <w:hyperlink w:anchor="_Toc359963972" w:history="1">
             <w:r>
               <w:rPr>
-                <w:rStyle w:val="Hiperveza"/>
+                <w:rStyle w:val="Hyperlink"/>
                 <w:noProof/>
               </w:rPr>
               <w:t>2.</w:t>
@@ -527,7 +527,7 @@
             </w:r>
             <w:r>
               <w:rPr>
-                <w:rStyle w:val="Hiperveza"/>
+                <w:rStyle w:val="Hyperlink"/>
                 <w:noProof/>
               </w:rPr>
               <w:t>Uloga : STUDENT</w:t>
@@ -584,7 +584,7 @@
         </w:p>
         <w:p>
           <w:pPr>
-            <w:pStyle w:val="Sadraj1"/>
+            <w:pStyle w:val="TOC1"/>
             <w:rPr>
               <w:rFonts w:asciiTheme="minorHAnsi" w:eastAsiaTheme="minorEastAsia" w:hAnsiTheme="minorHAnsi"/>
               <w:noProof/>
@@ -595,7 +595,7 @@
           <w:hyperlink w:anchor="_Toc359963973" w:history="1">
             <w:r>
               <w:rPr>
-                <w:rStyle w:val="Hiperveza"/>
+                <w:rStyle w:val="Hyperlink"/>
                 <w:noProof/>
               </w:rPr>
               <w:t>3.</w:t>
@@ -611,7 +611,7 @@
             </w:r>
             <w:r>
               <w:rPr>
-                <w:rStyle w:val="Hiperveza"/>
+                <w:rStyle w:val="Hyperlink"/>
                 <w:noProof/>
               </w:rPr>
               <w:t>Uloga: PREDAVAČ</w:t>
@@ -668,7 +668,7 @@
         </w:p>
         <w:p>
           <w:pPr>
-            <w:pStyle w:val="Sadraj1"/>
+            <w:pStyle w:val="TOC1"/>
             <w:rPr>
               <w:rFonts w:asciiTheme="minorHAnsi" w:eastAsiaTheme="minorEastAsia" w:hAnsiTheme="minorHAnsi"/>
               <w:noProof/>
@@ -679,7 +679,7 @@
           <w:hyperlink w:anchor="_Toc359963974" w:history="1">
             <w:r>
               <w:rPr>
-                <w:rStyle w:val="Hiperveza"/>
+                <w:rStyle w:val="Hyperlink"/>
                 <w:noProof/>
               </w:rPr>
               <w:t>4.</w:t>
@@ -695,7 +695,7 @@
             </w:r>
             <w:r>
               <w:rPr>
-                <w:rStyle w:val="Hiperveza"/>
+                <w:rStyle w:val="Hyperlink"/>
                 <w:noProof/>
               </w:rPr>
               <w:t>Uloga: ADMINISTRATOR</w:t>
@@ -752,7 +752,7 @@
         </w:p>
         <w:p>
           <w:pPr>
-            <w:pStyle w:val="Sadraj1"/>
+            <w:pStyle w:val="TOC1"/>
             <w:rPr>
               <w:rFonts w:asciiTheme="minorHAnsi" w:eastAsiaTheme="minorEastAsia" w:hAnsiTheme="minorHAnsi"/>
               <w:noProof/>
@@ -763,7 +763,7 @@
           <w:hyperlink w:anchor="_Toc359963975" w:history="1">
             <w:r>
               <w:rPr>
-                <w:rStyle w:val="Hiperveza"/>
+                <w:rStyle w:val="Hyperlink"/>
                 <w:noProof/>
               </w:rPr>
               <w:t>5.</w:t>
@@ -779,7 +779,7 @@
             </w:r>
             <w:r>
               <w:rPr>
-                <w:rStyle w:val="Hiperveza"/>
+                <w:rStyle w:val="Hyperlink"/>
                 <w:noProof/>
               </w:rPr>
               <w:t>Kontakt</w:t>
@@ -926,7 +926,7 @@
     </w:p>
     <w:p>
       <w:pPr>
-        <w:pStyle w:val="Naslov1"/>
+        <w:pStyle w:val="Heading1"/>
         <w:spacing w:line="360" w:lineRule="auto"/>
       </w:pPr>
       <w:bookmarkStart w:id="0" w:name="_Toc359963971"/>
@@ -1005,7 +1005,7 @@
     </w:p>
     <w:p>
       <w:pPr>
-        <w:pStyle w:val="Naslov1"/>
+        <w:pStyle w:val="Heading1"/>
         <w:spacing w:line="360" w:lineRule="auto"/>
       </w:pPr>
       <w:bookmarkStart w:id="1" w:name="_Toc359963972"/>
@@ -1041,7 +1041,6 @@
         <w:spacing w:line="360" w:lineRule="auto"/>
         <w:jc w:val="center"/>
       </w:pPr>
-      <w:bookmarkStart w:id="2" w:name="_GoBack"/>
       <w:r>
         <w:rPr>
           <w:noProof/>
@@ -1080,7 +1079,7 @@
                     </a:ln>
                     <a:extLst>
                       <a:ext uri="{53640926-AAD7-44D8-BBD7-CCE9431645EC}">
-                        <a14:shadowObscured xmlns="" xmlns:wpc="http://schemas.microsoft.com/office/word/2010/wordprocessingCanvas" xmlns:mc="http://schemas.openxmlformats.org/markup-compatibility/2006" xmlns:o="urn:schemas-microsoft-com:office:office" xmlns:v="urn:schemas-microsoft-com:vml" xmlns:wp14="http://schemas.microsoft.com/office/word/2010/wordprocessingDrawing" xmlns:w10="urn:schemas-microsoft-com:office:word" xmlns:w="http://schemas.openxmlformats.org/wordprocessingml/2006/main" xmlns:w14="http://schemas.microsoft.com/office/word/2010/wordml" xmlns:wpg="http://schemas.microsoft.com/office/word/2010/wordprocessingGroup" xmlns:wpi="http://schemas.microsoft.com/office/word/2010/wordprocessingInk" xmlns:wps="http://schemas.microsoft.com/office/word/2010/wordprocessingShape" xmlns:a14="http://schemas.microsoft.com/office/drawing/2010/main"/>
+                        <a14:shadowObscured xmlns:a14="http://schemas.microsoft.com/office/drawing/2010/main"/>
                       </a:ext>
                     </a:extLst>
                   </pic:spPr>
@@ -1090,7 +1089,6 @@
           </wp:inline>
         </w:drawing>
       </w:r>
-      <w:bookmarkEnd w:id="2"/>
     </w:p>
     <w:p>
       <w:pPr>
@@ -1532,14 +1530,14 @@
     </w:p>
     <w:p>
       <w:pPr>
-        <w:pStyle w:val="Naslov1"/>
-        <w:spacing w:line="360" w:lineRule="auto"/>
-      </w:pPr>
-      <w:bookmarkStart w:id="3" w:name="_Toc359963973"/>
+        <w:pStyle w:val="Heading1"/>
+        <w:spacing w:line="360" w:lineRule="auto"/>
+      </w:pPr>
+      <w:bookmarkStart w:id="2" w:name="_Toc359963973"/>
       <w:r>
         <w:t>Uloga: PREDAVAČ</w:t>
       </w:r>
-      <w:bookmarkEnd w:id="3"/>
+      <w:bookmarkEnd w:id="2"/>
     </w:p>
     <w:p>
       <w:pPr>
@@ -1845,15 +1843,15 @@
     </w:p>
     <w:p>
       <w:pPr>
-        <w:pStyle w:val="Naslov1"/>
-        <w:spacing w:line="360" w:lineRule="auto"/>
-      </w:pPr>
-      <w:bookmarkStart w:id="4" w:name="_Toc359963974"/>
+        <w:pStyle w:val="Heading1"/>
+        <w:spacing w:line="360" w:lineRule="auto"/>
+      </w:pPr>
+      <w:bookmarkStart w:id="3" w:name="_Toc359963974"/>
       <w:r>
         <w:lastRenderedPageBreak/>
         <w:t>Uloga: ADMINISTRATOR</w:t>
       </w:r>
-      <w:bookmarkEnd w:id="4"/>
+      <w:bookmarkEnd w:id="3"/>
     </w:p>
     <w:p>
       <w:pPr>
@@ -2081,15 +2079,15 @@
     </w:p>
     <w:p>
       <w:pPr>
-        <w:pStyle w:val="Naslov1"/>
-        <w:spacing w:line="360" w:lineRule="auto"/>
-      </w:pPr>
-      <w:bookmarkStart w:id="5" w:name="_Toc359963975"/>
+        <w:pStyle w:val="Heading1"/>
+        <w:spacing w:line="360" w:lineRule="auto"/>
+      </w:pPr>
+      <w:bookmarkStart w:id="4" w:name="_Toc359963975"/>
       <w:r>
         <w:lastRenderedPageBreak/>
         <w:t>Kontakt</w:t>
       </w:r>
-      <w:bookmarkEnd w:id="5"/>
+      <w:bookmarkEnd w:id="4"/>
     </w:p>
     <w:p>
       <w:pPr>
@@ -2108,7 +2106,7 @@
       <w:hyperlink r:id="rId23" w:history="1">
         <w:r>
           <w:rPr>
-            <w:rStyle w:val="Hiperveza"/>
+            <w:rStyle w:val="Hyperlink"/>
           </w:rPr>
           <w:t>dnizetic@foi.hr</w:t>
         </w:r>
@@ -2122,11 +2120,13 @@
       <w:hyperlink r:id="rId24" w:history="1">
         <w:r>
           <w:rPr>
-            <w:rStyle w:val="Hiperveza"/>
+            <w:rStyle w:val="Hyperlink"/>
           </w:rPr>
-          <w:t>ilija.zivkovic@foi.hr</w:t>
+          <w:t>ilzivkovi@foi.hr</w:t>
         </w:r>
       </w:hyperlink>
+      <w:bookmarkStart w:id="5" w:name="_GoBack"/>
+      <w:bookmarkEnd w:id="5"/>
     </w:p>
     <w:p>
       <w:pPr>
@@ -2136,7 +2136,7 @@
       <w:hyperlink r:id="rId25" w:history="1">
         <w:r>
           <w:rPr>
-            <w:rStyle w:val="Hiperveza"/>
+            <w:rStyle w:val="Hyperlink"/>
           </w:rPr>
           <w:t>atomas@foi.hr</w:t>
         </w:r>
@@ -2150,7 +2150,7 @@
       <w:hyperlink r:id="rId26" w:history="1">
         <w:r>
           <w:rPr>
-            <w:rStyle w:val="Hiperveza"/>
+            <w:rStyle w:val="Hyperlink"/>
           </w:rPr>
           <w:t>ldetic@foi.hr</w:t>
         </w:r>
@@ -2164,9 +2164,9 @@
       <w:hyperlink r:id="rId27" w:history="1">
         <w:r>
           <w:rPr>
-            <w:rStyle w:val="Hiperveza"/>
+            <w:rStyle w:val="Hyperlink"/>
           </w:rPr>
-          <w:t>zan.strahija@foi.hr</w:t>
+          <w:t>zstrahij@foi.hr</w:t>
         </w:r>
       </w:hyperlink>
     </w:p>
@@ -2188,8 +2188,8 @@
 </file>
 
 <file path=word/endnotes.xml><?xml version="1.0" encoding="utf-8"?>
-<w:endnotes xmlns:ve="http://schemas.openxmlformats.org/markup-compatibility/2006" xmlns:o="urn:schemas-microsoft-com:office:office" xmlns:r="http://schemas.openxmlformats.org/officeDocument/2006/relationships" xmlns:m="http://schemas.openxmlformats.org/officeDocument/2006/math" xmlns:v="urn:schemas-microsoft-com:vml" xmlns:wp="http://schemas.openxmlformats.org/drawingml/2006/wordprocessingDrawing" xmlns:w10="urn:schemas-microsoft-com:office:word" xmlns:w="http://schemas.openxmlformats.org/wordprocessingml/2006/main" xmlns:wne="http://schemas.microsoft.com/office/word/2006/wordml">
-  <w:endnote w:type="separator" w:id="0">
+<w:endnotes xmlns:wpc="http://schemas.microsoft.com/office/word/2010/wordprocessingCanvas" xmlns:mc="http://schemas.openxmlformats.org/markup-compatibility/2006" xmlns:o="urn:schemas-microsoft-com:office:office" xmlns:r="http://schemas.openxmlformats.org/officeDocument/2006/relationships" xmlns:m="http://schemas.openxmlformats.org/officeDocument/2006/math" xmlns:v="urn:schemas-microsoft-com:vml" xmlns:wp14="http://schemas.microsoft.com/office/word/2010/wordprocessingDrawing" xmlns:wp="http://schemas.openxmlformats.org/drawingml/2006/wordprocessingDrawing" xmlns:w10="urn:schemas-microsoft-com:office:word" xmlns:w="http://schemas.openxmlformats.org/wordprocessingml/2006/main" xmlns:w14="http://schemas.microsoft.com/office/word/2010/wordml" xmlns:w15="http://schemas.microsoft.com/office/word/2012/wordml" xmlns:wpg="http://schemas.microsoft.com/office/word/2010/wordprocessingGroup" xmlns:wpi="http://schemas.microsoft.com/office/word/2010/wordprocessingInk" xmlns:wne="http://schemas.microsoft.com/office/word/2006/wordml" xmlns:wps="http://schemas.microsoft.com/office/word/2010/wordprocessingShape" mc:Ignorable="w14 w15 wp14">
+  <w:endnote w:type="separator" w:id="-1">
     <w:p>
       <w:pPr>
         <w:spacing w:after="0" w:line="240" w:lineRule="auto"/>
@@ -2199,7 +2199,7 @@
       </w:r>
     </w:p>
   </w:endnote>
-  <w:endnote w:type="continuationSeparator" w:id="1">
+  <w:endnote w:type="continuationSeparator" w:id="0">
     <w:p>
       <w:pPr>
         <w:spacing w:after="0" w:line="240" w:lineRule="auto"/>
@@ -2213,23 +2213,23 @@
 </file>
 
 <file path=word/footer1.xml><?xml version="1.0" encoding="utf-8"?>
-<w:ftr xmlns:ve="http://schemas.openxmlformats.org/markup-compatibility/2006" xmlns:o="urn:schemas-microsoft-com:office:office" xmlns:r="http://schemas.openxmlformats.org/officeDocument/2006/relationships" xmlns:m="http://schemas.openxmlformats.org/officeDocument/2006/math" xmlns:v="urn:schemas-microsoft-com:vml" xmlns:wp="http://schemas.openxmlformats.org/drawingml/2006/wordprocessingDrawing" xmlns:w10="urn:schemas-microsoft-com:office:word" xmlns:w="http://schemas.openxmlformats.org/wordprocessingml/2006/main" xmlns:wne="http://schemas.microsoft.com/office/word/2006/wordml">
+<w:ftr xmlns:wpc="http://schemas.microsoft.com/office/word/2010/wordprocessingCanvas" xmlns:mc="http://schemas.openxmlformats.org/markup-compatibility/2006" xmlns:o="urn:schemas-microsoft-com:office:office" xmlns:r="http://schemas.openxmlformats.org/officeDocument/2006/relationships" xmlns:m="http://schemas.openxmlformats.org/officeDocument/2006/math" xmlns:v="urn:schemas-microsoft-com:vml" xmlns:wp14="http://schemas.microsoft.com/office/word/2010/wordprocessingDrawing" xmlns:wp="http://schemas.openxmlformats.org/drawingml/2006/wordprocessingDrawing" xmlns:w10="urn:schemas-microsoft-com:office:word" xmlns:w="http://schemas.openxmlformats.org/wordprocessingml/2006/main" xmlns:w14="http://schemas.microsoft.com/office/word/2010/wordml" xmlns:w15="http://schemas.microsoft.com/office/word/2012/wordml" xmlns:wpg="http://schemas.microsoft.com/office/word/2010/wordprocessingGroup" xmlns:wpi="http://schemas.microsoft.com/office/word/2010/wordprocessingInk" xmlns:wne="http://schemas.microsoft.com/office/word/2006/wordml" xmlns:wps="http://schemas.microsoft.com/office/word/2010/wordprocessingShape" mc:Ignorable="w14 w15 wp14">
   <w:p>
     <w:pPr>
-      <w:pStyle w:val="Podnoje"/>
+      <w:pStyle w:val="Footer"/>
       <w:jc w:val="right"/>
     </w:pPr>
   </w:p>
   <w:p>
     <w:pPr>
-      <w:pStyle w:val="Podnoje"/>
+      <w:pStyle w:val="Footer"/>
     </w:pPr>
   </w:p>
 </w:ftr>
 </file>
 
 <file path=word/footer2.xml><?xml version="1.0" encoding="utf-8"?>
-<w:ftr xmlns:ve="http://schemas.openxmlformats.org/markup-compatibility/2006" xmlns:o="urn:schemas-microsoft-com:office:office" xmlns:r="http://schemas.openxmlformats.org/officeDocument/2006/relationships" xmlns:m="http://schemas.openxmlformats.org/officeDocument/2006/math" xmlns:v="urn:schemas-microsoft-com:vml" xmlns:wp="http://schemas.openxmlformats.org/drawingml/2006/wordprocessingDrawing" xmlns:w10="urn:schemas-microsoft-com:office:word" xmlns:w="http://schemas.openxmlformats.org/wordprocessingml/2006/main" xmlns:wne="http://schemas.microsoft.com/office/word/2006/wordml">
+<w:ftr xmlns:wpc="http://schemas.microsoft.com/office/word/2010/wordprocessingCanvas" xmlns:mc="http://schemas.openxmlformats.org/markup-compatibility/2006" xmlns:o="urn:schemas-microsoft-com:office:office" xmlns:r="http://schemas.openxmlformats.org/officeDocument/2006/relationships" xmlns:m="http://schemas.openxmlformats.org/officeDocument/2006/math" xmlns:v="urn:schemas-microsoft-com:vml" xmlns:wp14="http://schemas.microsoft.com/office/word/2010/wordprocessingDrawing" xmlns:wp="http://schemas.openxmlformats.org/drawingml/2006/wordprocessingDrawing" xmlns:w10="urn:schemas-microsoft-com:office:word" xmlns:w="http://schemas.openxmlformats.org/wordprocessingml/2006/main" xmlns:w14="http://schemas.microsoft.com/office/word/2010/wordml" xmlns:w15="http://schemas.microsoft.com/office/word/2012/wordml" xmlns:wpg="http://schemas.microsoft.com/office/word/2010/wordprocessingGroup" xmlns:wpi="http://schemas.microsoft.com/office/word/2010/wordprocessingInk" xmlns:wne="http://schemas.microsoft.com/office/word/2006/wordml" xmlns:wps="http://schemas.microsoft.com/office/word/2010/wordprocessingShape" mc:Ignorable="w14 w15 wp14">
   <w:sdt>
     <w:sdtPr>
       <w:id w:val="-1449847863"/>
@@ -2238,10 +2238,11 @@
         <w:docPartUnique/>
       </w:docPartObj>
     </w:sdtPr>
+    <w:sdtEndPr/>
     <w:sdtContent>
       <w:p>
         <w:pPr>
-          <w:pStyle w:val="Podnoje"/>
+          <w:pStyle w:val="Footer"/>
           <w:jc w:val="right"/>
         </w:pPr>
         <w:r>
@@ -2267,17 +2268,17 @@
   </w:sdt>
   <w:p>
     <w:pPr>
-      <w:pStyle w:val="Podnoje"/>
+      <w:pStyle w:val="Footer"/>
     </w:pPr>
   </w:p>
 </w:ftr>
 </file>
 
 <file path=word/footer3.xml><?xml version="1.0" encoding="utf-8"?>
-<w:ftr xmlns:ve="http://schemas.openxmlformats.org/markup-compatibility/2006" xmlns:o="urn:schemas-microsoft-com:office:office" xmlns:r="http://schemas.openxmlformats.org/officeDocument/2006/relationships" xmlns:m="http://schemas.openxmlformats.org/officeDocument/2006/math" xmlns:v="urn:schemas-microsoft-com:vml" xmlns:wp="http://schemas.openxmlformats.org/drawingml/2006/wordprocessingDrawing" xmlns:w10="urn:schemas-microsoft-com:office:word" xmlns:w="http://schemas.openxmlformats.org/wordprocessingml/2006/main" xmlns:wne="http://schemas.microsoft.com/office/word/2006/wordml">
+<w:ftr xmlns:wpc="http://schemas.microsoft.com/office/word/2010/wordprocessingCanvas" xmlns:mc="http://schemas.openxmlformats.org/markup-compatibility/2006" xmlns:o="urn:schemas-microsoft-com:office:office" xmlns:r="http://schemas.openxmlformats.org/officeDocument/2006/relationships" xmlns:m="http://schemas.openxmlformats.org/officeDocument/2006/math" xmlns:v="urn:schemas-microsoft-com:vml" xmlns:wp14="http://schemas.microsoft.com/office/word/2010/wordprocessingDrawing" xmlns:wp="http://schemas.openxmlformats.org/drawingml/2006/wordprocessingDrawing" xmlns:w10="urn:schemas-microsoft-com:office:word" xmlns:w="http://schemas.openxmlformats.org/wordprocessingml/2006/main" xmlns:w14="http://schemas.microsoft.com/office/word/2010/wordml" xmlns:w15="http://schemas.microsoft.com/office/word/2012/wordml" xmlns:wpg="http://schemas.microsoft.com/office/word/2010/wordprocessingGroup" xmlns:wpi="http://schemas.microsoft.com/office/word/2010/wordprocessingInk" xmlns:wne="http://schemas.microsoft.com/office/word/2006/wordml" xmlns:wps="http://schemas.microsoft.com/office/word/2010/wordprocessingShape" mc:Ignorable="w14 w15 wp14">
   <w:p>
     <w:pPr>
-      <w:pStyle w:val="Podnoje"/>
+      <w:pStyle w:val="Footer"/>
       <w:jc w:val="right"/>
     </w:pPr>
     <w:r>
@@ -2301,15 +2302,15 @@
   </w:p>
   <w:p>
     <w:pPr>
-      <w:pStyle w:val="Podnoje"/>
+      <w:pStyle w:val="Footer"/>
     </w:pPr>
   </w:p>
 </w:ftr>
 </file>
 
 <file path=word/footnotes.xml><?xml version="1.0" encoding="utf-8"?>
-<w:footnotes xmlns:ve="http://schemas.openxmlformats.org/markup-compatibility/2006" xmlns:o="urn:schemas-microsoft-com:office:office" xmlns:r="http://schemas.openxmlformats.org/officeDocument/2006/relationships" xmlns:m="http://schemas.openxmlformats.org/officeDocument/2006/math" xmlns:v="urn:schemas-microsoft-com:vml" xmlns:wp="http://schemas.openxmlformats.org/drawingml/2006/wordprocessingDrawing" xmlns:w10="urn:schemas-microsoft-com:office:word" xmlns:w="http://schemas.openxmlformats.org/wordprocessingml/2006/main" xmlns:wne="http://schemas.microsoft.com/office/word/2006/wordml">
-  <w:footnote w:type="separator" w:id="0">
+<w:footnotes xmlns:wpc="http://schemas.microsoft.com/office/word/2010/wordprocessingCanvas" xmlns:mc="http://schemas.openxmlformats.org/markup-compatibility/2006" xmlns:o="urn:schemas-microsoft-com:office:office" xmlns:r="http://schemas.openxmlformats.org/officeDocument/2006/relationships" xmlns:m="http://schemas.openxmlformats.org/officeDocument/2006/math" xmlns:v="urn:schemas-microsoft-com:vml" xmlns:wp14="http://schemas.microsoft.com/office/word/2010/wordprocessingDrawing" xmlns:wp="http://schemas.openxmlformats.org/drawingml/2006/wordprocessingDrawing" xmlns:w10="urn:schemas-microsoft-com:office:word" xmlns:w="http://schemas.openxmlformats.org/wordprocessingml/2006/main" xmlns:w14="http://schemas.microsoft.com/office/word/2010/wordml" xmlns:w15="http://schemas.microsoft.com/office/word/2012/wordml" xmlns:wpg="http://schemas.microsoft.com/office/word/2010/wordprocessingGroup" xmlns:wpi="http://schemas.microsoft.com/office/word/2010/wordprocessingInk" xmlns:wne="http://schemas.microsoft.com/office/word/2006/wordml" xmlns:wps="http://schemas.microsoft.com/office/word/2010/wordprocessingShape" mc:Ignorable="w14 w15 wp14">
+  <w:footnote w:type="separator" w:id="-1">
     <w:p>
       <w:pPr>
         <w:spacing w:after="0" w:line="240" w:lineRule="auto"/>
@@ -2319,7 +2320,7 @@
       </w:r>
     </w:p>
   </w:footnote>
-  <w:footnote w:type="continuationSeparator" w:id="1">
+  <w:footnote w:type="continuationSeparator" w:id="0">
     <w:p>
       <w:pPr>
         <w:spacing w:after="0" w:line="240" w:lineRule="auto"/>
@@ -2333,7 +2334,7 @@
 </file>
 
 <file path=word/numbering.xml><?xml version="1.0" encoding="utf-8"?>
-<w:numbering xmlns:ve="http://schemas.openxmlformats.org/markup-compatibility/2006" xmlns:o="urn:schemas-microsoft-com:office:office" xmlns:r="http://schemas.openxmlformats.org/officeDocument/2006/relationships" xmlns:m="http://schemas.openxmlformats.org/officeDocument/2006/math" xmlns:v="urn:schemas-microsoft-com:vml" xmlns:wp="http://schemas.openxmlformats.org/drawingml/2006/wordprocessingDrawing" xmlns:w10="urn:schemas-microsoft-com:office:word" xmlns:w="http://schemas.openxmlformats.org/wordprocessingml/2006/main" xmlns:wne="http://schemas.microsoft.com/office/word/2006/wordml">
+<w:numbering xmlns:wpc="http://schemas.microsoft.com/office/word/2010/wordprocessingCanvas" xmlns:mc="http://schemas.openxmlformats.org/markup-compatibility/2006" xmlns:o="urn:schemas-microsoft-com:office:office" xmlns:r="http://schemas.openxmlformats.org/officeDocument/2006/relationships" xmlns:m="http://schemas.openxmlformats.org/officeDocument/2006/math" xmlns:v="urn:schemas-microsoft-com:vml" xmlns:wp14="http://schemas.microsoft.com/office/word/2010/wordprocessingDrawing" xmlns:wp="http://schemas.openxmlformats.org/drawingml/2006/wordprocessingDrawing" xmlns:w10="urn:schemas-microsoft-com:office:word" xmlns:w="http://schemas.openxmlformats.org/wordprocessingml/2006/main" xmlns:w14="http://schemas.microsoft.com/office/word/2010/wordml" xmlns:w15="http://schemas.microsoft.com/office/word/2012/wordml" xmlns:wpg="http://schemas.microsoft.com/office/word/2010/wordprocessingGroup" xmlns:wpi="http://schemas.microsoft.com/office/word/2010/wordprocessingInk" xmlns:wne="http://schemas.microsoft.com/office/word/2006/wordml" xmlns:wps="http://schemas.microsoft.com/office/word/2010/wordprocessingShape" mc:Ignorable="w14 w15 wp14">
   <w:abstractNum w:abstractNumId="0">
     <w:nsid w:val="519219F4"/>
     <w:multiLevelType w:val="hybridMultilevel"/>
@@ -2341,7 +2342,7 @@
     <w:lvl w:ilvl="0" w:tplc="D2A6D826">
       <w:start w:val="1"/>
       <w:numFmt w:val="decimal"/>
-      <w:pStyle w:val="Naslov1"/>
+      <w:pStyle w:val="Heading1"/>
       <w:lvlText w:val="%1."/>
       <w:lvlJc w:val="left"/>
       <w:pPr>
@@ -2431,7 +2432,7 @@
 </file>
 
 <file path=word/styles.xml><?xml version="1.0" encoding="utf-8"?>
-<w:styles xmlns:r="http://schemas.openxmlformats.org/officeDocument/2006/relationships" xmlns:w="http://schemas.openxmlformats.org/wordprocessingml/2006/main">
+<w:styles xmlns:mc="http://schemas.openxmlformats.org/markup-compatibility/2006" xmlns:r="http://schemas.openxmlformats.org/officeDocument/2006/relationships" xmlns:w="http://schemas.openxmlformats.org/wordprocessingml/2006/main" xmlns:w14="http://schemas.microsoft.com/office/word/2010/wordml" xmlns:w15="http://schemas.microsoft.com/office/word/2012/wordml" mc:Ignorable="w14 w15">
   <w:docDefaults>
     <w:rPrDefault>
       <w:rPr>
@@ -2447,144 +2448,378 @@
       </w:pPr>
     </w:pPrDefault>
   </w:docDefaults>
-  <w:latentStyles w:defLockedState="0" w:defUIPriority="99" w:defSemiHidden="1" w:defUnhideWhenUsed="1" w:defQFormat="0" w:count="267">
-    <w:lsdException w:name="Normal" w:semiHidden="0" w:uiPriority="0" w:unhideWhenUsed="0" w:qFormat="1"/>
-    <w:lsdException w:name="heading 1" w:semiHidden="0" w:uiPriority="9" w:unhideWhenUsed="0" w:qFormat="1"/>
-    <w:lsdException w:name="heading 2" w:uiPriority="9" w:qFormat="1"/>
-    <w:lsdException w:name="heading 3" w:uiPriority="9" w:qFormat="1"/>
-    <w:lsdException w:name="heading 4" w:uiPriority="9" w:qFormat="1"/>
-    <w:lsdException w:name="heading 5" w:uiPriority="9" w:qFormat="1"/>
-    <w:lsdException w:name="heading 6" w:uiPriority="9" w:qFormat="1"/>
-    <w:lsdException w:name="heading 7" w:uiPriority="9" w:qFormat="1"/>
-    <w:lsdException w:name="heading 8" w:uiPriority="9" w:qFormat="1"/>
-    <w:lsdException w:name="heading 9" w:uiPriority="9" w:qFormat="1"/>
-    <w:lsdException w:name="toc 1" w:uiPriority="39"/>
-    <w:lsdException w:name="toc 2" w:uiPriority="39"/>
-    <w:lsdException w:name="toc 3" w:uiPriority="39"/>
-    <w:lsdException w:name="toc 4" w:uiPriority="39"/>
-    <w:lsdException w:name="toc 5" w:uiPriority="39"/>
-    <w:lsdException w:name="toc 6" w:uiPriority="39"/>
-    <w:lsdException w:name="toc 7" w:uiPriority="39"/>
-    <w:lsdException w:name="toc 8" w:uiPriority="39"/>
-    <w:lsdException w:name="toc 9" w:uiPriority="39"/>
-    <w:lsdException w:name="caption" w:uiPriority="35" w:qFormat="1"/>
-    <w:lsdException w:name="Title" w:semiHidden="0" w:uiPriority="10" w:unhideWhenUsed="0" w:qFormat="1"/>
-    <w:lsdException w:name="Default Paragraph Font" w:uiPriority="1"/>
-    <w:lsdException w:name="Subtitle" w:semiHidden="0" w:uiPriority="11" w:unhideWhenUsed="0" w:qFormat="1"/>
-    <w:lsdException w:name="Strong" w:semiHidden="0" w:uiPriority="22" w:unhideWhenUsed="0" w:qFormat="1"/>
-    <w:lsdException w:name="Emphasis" w:semiHidden="0" w:uiPriority="20" w:unhideWhenUsed="0" w:qFormat="1"/>
-    <w:lsdException w:name="Table Grid" w:semiHidden="0" w:uiPriority="59" w:unhideWhenUsed="0"/>
-    <w:lsdException w:name="Placeholder Text" w:unhideWhenUsed="0"/>
-    <w:lsdException w:name="No Spacing" w:semiHidden="0" w:uiPriority="1" w:unhideWhenUsed="0" w:qFormat="1"/>
-    <w:lsdException w:name="Light Shading" w:semiHidden="0" w:uiPriority="60" w:unhideWhenUsed="0"/>
-    <w:lsdException w:name="Light List" w:semiHidden="0" w:uiPriority="61" w:unhideWhenUsed="0"/>
-    <w:lsdException w:name="Light Grid" w:semiHidden="0" w:uiPriority="62" w:unhideWhenUsed="0"/>
-    <w:lsdException w:name="Medium Shading 1" w:semiHidden="0" w:uiPriority="63" w:unhideWhenUsed="0"/>
-    <w:lsdException w:name="Medium Shading 2" w:semiHidden="0" w:uiPriority="64" w:unhideWhenUsed="0"/>
-    <w:lsdException w:name="Medium List 1" w:semiHidden="0" w:uiPriority="65" w:unhideWhenUsed="0"/>
-    <w:lsdException w:name="Medium List 2" w:semiHidden="0" w:uiPriority="66" w:unhideWhenUsed="0"/>
-    <w:lsdException w:name="Medium Grid 1" w:semiHidden="0" w:uiPriority="67" w:unhideWhenUsed="0"/>
-    <w:lsdException w:name="Medium Grid 2" w:semiHidden="0" w:uiPriority="68" w:unhideWhenUsed="0"/>
-    <w:lsdException w:name="Medium Grid 3" w:semiHidden="0" w:uiPriority="69" w:unhideWhenUsed="0"/>
-    <w:lsdException w:name="Dark List" w:semiHidden="0" w:uiPriority="70" w:unhideWhenUsed="0"/>
-    <w:lsdException w:name="Colorful Shading" w:semiHidden="0" w:uiPriority="71" w:unhideWhenUsed="0"/>
-    <w:lsdException w:name="Colorful List" w:semiHidden="0" w:uiPriority="72" w:unhideWhenUsed="0"/>
-    <w:lsdException w:name="Colorful Grid" w:semiHidden="0" w:uiPriority="73" w:unhideWhenUsed="0"/>
-    <w:lsdException w:name="Light Shading Accent 1" w:semiHidden="0" w:uiPriority="60" w:unhideWhenUsed="0"/>
-    <w:lsdException w:name="Light List Accent 1" w:semiHidden="0" w:uiPriority="61" w:unhideWhenUsed="0"/>
-    <w:lsdException w:name="Light Grid Accent 1" w:semiHidden="0" w:uiPriority="62" w:unhideWhenUsed="0"/>
-    <w:lsdException w:name="Medium Shading 1 Accent 1" w:semiHidden="0" w:uiPriority="63" w:unhideWhenUsed="0"/>
-    <w:lsdException w:name="Medium Shading 2 Accent 1" w:semiHidden="0" w:uiPriority="64" w:unhideWhenUsed="0"/>
-    <w:lsdException w:name="Medium List 1 Accent 1" w:semiHidden="0" w:uiPriority="65" w:unhideWhenUsed="0"/>
-    <w:lsdException w:name="Revision" w:unhideWhenUsed="0"/>
-    <w:lsdException w:name="List Paragraph" w:semiHidden="0" w:uiPriority="34" w:unhideWhenUsed="0" w:qFormat="1"/>
-    <w:lsdException w:name="Quote" w:semiHidden="0" w:uiPriority="29" w:unhideWhenUsed="0" w:qFormat="1"/>
-    <w:lsdException w:name="Intense Quote" w:semiHidden="0" w:uiPriority="30" w:unhideWhenUsed="0" w:qFormat="1"/>
-    <w:lsdException w:name="Medium List 2 Accent 1" w:semiHidden="0" w:uiPriority="66" w:unhideWhenUsed="0"/>
-    <w:lsdException w:name="Medium Grid 1 Accent 1" w:semiHidden="0" w:uiPriority="67" w:unhideWhenUsed="0"/>
-    <w:lsdException w:name="Medium Grid 2 Accent 1" w:semiHidden="0" w:uiPriority="68" w:unhideWhenUsed="0"/>
-    <w:lsdException w:name="Medium Grid 3 Accent 1" w:semiHidden="0" w:uiPriority="69" w:unhideWhenUsed="0"/>
-    <w:lsdException w:name="Dark List Accent 1" w:semiHidden="0" w:uiPriority="70" w:unhideWhenUsed="0"/>
-    <w:lsdException w:name="Colorful Shading Accent 1" w:semiHidden="0" w:uiPriority="71" w:unhideWhenUsed="0"/>
-    <w:lsdException w:name="Colorful List Accent 1" w:semiHidden="0" w:uiPriority="72" w:unhideWhenUsed="0"/>
-    <w:lsdException w:name="Colorful Grid Accent 1" w:semiHidden="0" w:uiPriority="73" w:unhideWhenUsed="0"/>
-    <w:lsdException w:name="Light Shading Accent 2" w:semiHidden="0" w:uiPriority="60" w:unhideWhenUsed="0"/>
-    <w:lsdException w:name="Light List Accent 2" w:semiHidden="0" w:uiPriority="61" w:unhideWhenUsed="0"/>
-    <w:lsdException w:name="Light Grid Accent 2" w:semiHidden="0" w:uiPriority="62" w:unhideWhenUsed="0"/>
-    <w:lsdException w:name="Medium Shading 1 Accent 2" w:semiHidden="0" w:uiPriority="63" w:unhideWhenUsed="0"/>
-    <w:lsdException w:name="Medium Shading 2 Accent 2" w:semiHidden="0" w:uiPriority="64" w:unhideWhenUsed="0"/>
-    <w:lsdException w:name="Medium List 1 Accent 2" w:semiHidden="0" w:uiPriority="65" w:unhideWhenUsed="0"/>
-    <w:lsdException w:name="Medium List 2 Accent 2" w:semiHidden="0" w:uiPriority="66" w:unhideWhenUsed="0"/>
-    <w:lsdException w:name="Medium Grid 1 Accent 2" w:semiHidden="0" w:uiPriority="67" w:unhideWhenUsed="0"/>
-    <w:lsdException w:name="Medium Grid 2 Accent 2" w:semiHidden="0" w:uiPriority="68" w:unhideWhenUsed="0"/>
-    <w:lsdException w:name="Medium Grid 3 Accent 2" w:semiHidden="0" w:uiPriority="69" w:unhideWhenUsed="0"/>
-    <w:lsdException w:name="Dark List Accent 2" w:semiHidden="0" w:uiPriority="70" w:unhideWhenUsed="0"/>
-    <w:lsdException w:name="Colorful Shading Accent 2" w:semiHidden="0" w:uiPriority="71" w:unhideWhenUsed="0"/>
-    <w:lsdException w:name="Colorful List Accent 2" w:semiHidden="0" w:uiPriority="72" w:unhideWhenUsed="0"/>
-    <w:lsdException w:name="Colorful Grid Accent 2" w:semiHidden="0" w:uiPriority="73" w:unhideWhenUsed="0"/>
-    <w:lsdException w:name="Light Shading Accent 3" w:semiHidden="0" w:uiPriority="60" w:unhideWhenUsed="0"/>
-    <w:lsdException w:name="Light List Accent 3" w:semiHidden="0" w:uiPriority="61" w:unhideWhenUsed="0"/>
-    <w:lsdException w:name="Light Grid Accent 3" w:semiHidden="0" w:uiPriority="62" w:unhideWhenUsed="0"/>
-    <w:lsdException w:name="Medium Shading 1 Accent 3" w:semiHidden="0" w:uiPriority="63" w:unhideWhenUsed="0"/>
-    <w:lsdException w:name="Medium Shading 2 Accent 3" w:semiHidden="0" w:uiPriority="64" w:unhideWhenUsed="0"/>
-    <w:lsdException w:name="Medium List 1 Accent 3" w:semiHidden="0" w:uiPriority="65" w:unhideWhenUsed="0"/>
-    <w:lsdException w:name="Medium List 2 Accent 3" w:semiHidden="0" w:uiPriority="66" w:unhideWhenUsed="0"/>
-    <w:lsdException w:name="Medium Grid 1 Accent 3" w:semiHidden="0" w:uiPriority="67" w:unhideWhenUsed="0"/>
-    <w:lsdException w:name="Medium Grid 2 Accent 3" w:semiHidden="0" w:uiPriority="68" w:unhideWhenUsed="0"/>
-    <w:lsdException w:name="Medium Grid 3 Accent 3" w:semiHidden="0" w:uiPriority="69" w:unhideWhenUsed="0"/>
-    <w:lsdException w:name="Dark List Accent 3" w:semiHidden="0" w:uiPriority="70" w:unhideWhenUsed="0"/>
-    <w:lsdException w:name="Colorful Shading Accent 3" w:semiHidden="0" w:uiPriority="71" w:unhideWhenUsed="0"/>
-    <w:lsdException w:name="Colorful List Accent 3" w:semiHidden="0" w:uiPriority="72" w:unhideWhenUsed="0"/>
-    <w:lsdException w:name="Colorful Grid Accent 3" w:semiHidden="0" w:uiPriority="73" w:unhideWhenUsed="0"/>
-    <w:lsdException w:name="Light Shading Accent 4" w:semiHidden="0" w:uiPriority="60" w:unhideWhenUsed="0"/>
-    <w:lsdException w:name="Light List Accent 4" w:semiHidden="0" w:uiPriority="61" w:unhideWhenUsed="0"/>
-    <w:lsdException w:name="Light Grid Accent 4" w:semiHidden="0" w:uiPriority="62" w:unhideWhenUsed="0"/>
-    <w:lsdException w:name="Medium Shading 1 Accent 4" w:semiHidden="0" w:uiPriority="63" w:unhideWhenUsed="0"/>
-    <w:lsdException w:name="Medium Shading 2 Accent 4" w:semiHidden="0" w:uiPriority="64" w:unhideWhenUsed="0"/>
-    <w:lsdException w:name="Medium List 1 Accent 4" w:semiHidden="0" w:uiPriority="65" w:unhideWhenUsed="0"/>
-    <w:lsdException w:name="Medium List 2 Accent 4" w:semiHidden="0" w:uiPriority="66" w:unhideWhenUsed="0"/>
-    <w:lsdException w:name="Medium Grid 1 Accent 4" w:semiHidden="0" w:uiPriority="67" w:unhideWhenUsed="0"/>
-    <w:lsdException w:name="Medium Grid 2 Accent 4" w:semiHidden="0" w:uiPriority="68" w:unhideWhenUsed="0"/>
-    <w:lsdException w:name="Medium Grid 3 Accent 4" w:semiHidden="0" w:uiPriority="69" w:unhideWhenUsed="0"/>
-    <w:lsdException w:name="Dark List Accent 4" w:semiHidden="0" w:uiPriority="70" w:unhideWhenUsed="0"/>
-    <w:lsdException w:name="Colorful Shading Accent 4" w:semiHidden="0" w:uiPriority="71" w:unhideWhenUsed="0"/>
-    <w:lsdException w:name="Colorful List Accent 4" w:semiHidden="0" w:uiPriority="72" w:unhideWhenUsed="0"/>
-    <w:lsdException w:name="Colorful Grid Accent 4" w:semiHidden="0" w:uiPriority="73" w:unhideWhenUsed="0"/>
-    <w:lsdException w:name="Light Shading Accent 5" w:semiHidden="0" w:uiPriority="60" w:unhideWhenUsed="0"/>
-    <w:lsdException w:name="Light List Accent 5" w:semiHidden="0" w:uiPriority="61" w:unhideWhenUsed="0"/>
-    <w:lsdException w:name="Light Grid Accent 5" w:semiHidden="0" w:uiPriority="62" w:unhideWhenUsed="0"/>
-    <w:lsdException w:name="Medium Shading 1 Accent 5" w:semiHidden="0" w:uiPriority="63" w:unhideWhenUsed="0"/>
-    <w:lsdException w:name="Medium Shading 2 Accent 5" w:semiHidden="0" w:uiPriority="64" w:unhideWhenUsed="0"/>
-    <w:lsdException w:name="Medium List 1 Accent 5" w:semiHidden="0" w:uiPriority="65" w:unhideWhenUsed="0"/>
-    <w:lsdException w:name="Medium List 2 Accent 5" w:semiHidden="0" w:uiPriority="66" w:unhideWhenUsed="0"/>
-    <w:lsdException w:name="Medium Grid 1 Accent 5" w:semiHidden="0" w:uiPriority="67" w:unhideWhenUsed="0"/>
-    <w:lsdException w:name="Medium Grid 2 Accent 5" w:semiHidden="0" w:uiPriority="68" w:unhideWhenUsed="0"/>
-    <w:lsdException w:name="Medium Grid 3 Accent 5" w:semiHidden="0" w:uiPriority="69" w:unhideWhenUsed="0"/>
-    <w:lsdException w:name="Dark List Accent 5" w:semiHidden="0" w:uiPriority="70" w:unhideWhenUsed="0"/>
-    <w:lsdException w:name="Colorful Shading Accent 5" w:semiHidden="0" w:uiPriority="71" w:unhideWhenUsed="0"/>
-    <w:lsdException w:name="Colorful List Accent 5" w:semiHidden="0" w:uiPriority="72" w:unhideWhenUsed="0"/>
-    <w:lsdException w:name="Colorful Grid Accent 5" w:semiHidden="0" w:uiPriority="73" w:unhideWhenUsed="0"/>
-    <w:lsdException w:name="Light Shading Accent 6" w:semiHidden="0" w:uiPriority="60" w:unhideWhenUsed="0"/>
-    <w:lsdException w:name="Light List Accent 6" w:semiHidden="0" w:uiPriority="61" w:unhideWhenUsed="0"/>
-    <w:lsdException w:name="Light Grid Accent 6" w:semiHidden="0" w:uiPriority="62" w:unhideWhenUsed="0"/>
-    <w:lsdException w:name="Medium Shading 1 Accent 6" w:semiHidden="0" w:uiPriority="63" w:unhideWhenUsed="0"/>
-    <w:lsdException w:name="Medium Shading 2 Accent 6" w:semiHidden="0" w:uiPriority="64" w:unhideWhenUsed="0"/>
-    <w:lsdException w:name="Medium List 1 Accent 6" w:semiHidden="0" w:uiPriority="65" w:unhideWhenUsed="0"/>
-    <w:lsdException w:name="Medium List 2 Accent 6" w:semiHidden="0" w:uiPriority="66" w:unhideWhenUsed="0"/>
-    <w:lsdException w:name="Medium Grid 1 Accent 6" w:semiHidden="0" w:uiPriority="67" w:unhideWhenUsed="0"/>
-    <w:lsdException w:name="Medium Grid 2 Accent 6" w:semiHidden="0" w:uiPriority="68" w:unhideWhenUsed="0"/>
-    <w:lsdException w:name="Medium Grid 3 Accent 6" w:semiHidden="0" w:uiPriority="69" w:unhideWhenUsed="0"/>
-    <w:lsdException w:name="Dark List Accent 6" w:semiHidden="0" w:uiPriority="70" w:unhideWhenUsed="0"/>
-    <w:lsdException w:name="Colorful Shading Accent 6" w:semiHidden="0" w:uiPriority="71" w:unhideWhenUsed="0"/>
-    <w:lsdException w:name="Colorful List Accent 6" w:semiHidden="0" w:uiPriority="72" w:unhideWhenUsed="0"/>
-    <w:lsdException w:name="Colorful Grid Accent 6" w:semiHidden="0" w:uiPriority="73" w:unhideWhenUsed="0"/>
-    <w:lsdException w:name="Subtle Emphasis" w:semiHidden="0" w:uiPriority="19" w:unhideWhenUsed="0" w:qFormat="1"/>
-    <w:lsdException w:name="Intense Emphasis" w:semiHidden="0" w:uiPriority="21" w:unhideWhenUsed="0" w:qFormat="1"/>
-    <w:lsdException w:name="Subtle Reference" w:semiHidden="0" w:uiPriority="31" w:unhideWhenUsed="0" w:qFormat="1"/>
-    <w:lsdException w:name="Intense Reference" w:semiHidden="0" w:uiPriority="32" w:unhideWhenUsed="0" w:qFormat="1"/>
-    <w:lsdException w:name="Book Title" w:semiHidden="0" w:uiPriority="33" w:unhideWhenUsed="0" w:qFormat="1"/>
-    <w:lsdException w:name="Bibliography" w:uiPriority="37"/>
-    <w:lsdException w:name="TOC Heading" w:uiPriority="39" w:qFormat="1"/>
+  <w:latentStyles w:defLockedState="0" w:defUIPriority="99" w:defSemiHidden="0" w:defUnhideWhenUsed="0" w:defQFormat="0" w:count="371">
+    <w:lsdException w:name="Normal" w:uiPriority="0" w:qFormat="1"/>
+    <w:lsdException w:name="heading 1" w:uiPriority="9" w:qFormat="1"/>
+    <w:lsdException w:name="heading 2" w:semiHidden="1" w:uiPriority="9" w:unhideWhenUsed="1" w:qFormat="1"/>
+    <w:lsdException w:name="heading 3" w:semiHidden="1" w:uiPriority="9" w:unhideWhenUsed="1" w:qFormat="1"/>
+    <w:lsdException w:name="heading 4" w:semiHidden="1" w:uiPriority="9" w:unhideWhenUsed="1" w:qFormat="1"/>
+    <w:lsdException w:name="heading 5" w:semiHidden="1" w:uiPriority="9" w:unhideWhenUsed="1" w:qFormat="1"/>
+    <w:lsdException w:name="heading 6" w:semiHidden="1" w:uiPriority="9" w:unhideWhenUsed="1" w:qFormat="1"/>
+    <w:lsdException w:name="heading 7" w:semiHidden="1" w:uiPriority="9" w:unhideWhenUsed="1" w:qFormat="1"/>
+    <w:lsdException w:name="heading 8" w:semiHidden="1" w:uiPriority="9" w:unhideWhenUsed="1" w:qFormat="1"/>
+    <w:lsdException w:name="heading 9" w:semiHidden="1" w:uiPriority="9" w:unhideWhenUsed="1" w:qFormat="1"/>
+    <w:lsdException w:name="index 1" w:semiHidden="1" w:unhideWhenUsed="1"/>
+    <w:lsdException w:name="index 2" w:semiHidden="1" w:unhideWhenUsed="1"/>
+    <w:lsdException w:name="index 3" w:semiHidden="1" w:unhideWhenUsed="1"/>
+    <w:lsdException w:name="index 4" w:semiHidden="1" w:unhideWhenUsed="1"/>
+    <w:lsdException w:name="index 5" w:semiHidden="1" w:unhideWhenUsed="1"/>
+    <w:lsdException w:name="index 6" w:semiHidden="1" w:unhideWhenUsed="1"/>
+    <w:lsdException w:name="index 7" w:semiHidden="1" w:unhideWhenUsed="1"/>
+    <w:lsdException w:name="index 8" w:semiHidden="1" w:unhideWhenUsed="1"/>
+    <w:lsdException w:name="index 9" w:semiHidden="1" w:unhideWhenUsed="1"/>
+    <w:lsdException w:name="toc 1" w:semiHidden="1" w:uiPriority="39" w:unhideWhenUsed="1"/>
+    <w:lsdException w:name="toc 2" w:semiHidden="1" w:uiPriority="39" w:unhideWhenUsed="1"/>
+    <w:lsdException w:name="toc 3" w:semiHidden="1" w:uiPriority="39" w:unhideWhenUsed="1"/>
+    <w:lsdException w:name="toc 4" w:semiHidden="1" w:uiPriority="39" w:unhideWhenUsed="1"/>
+    <w:lsdException w:name="toc 5" w:semiHidden="1" w:uiPriority="39" w:unhideWhenUsed="1"/>
+    <w:lsdException w:name="toc 6" w:semiHidden="1" w:uiPriority="39" w:unhideWhenUsed="1"/>
+    <w:lsdException w:name="toc 7" w:semiHidden="1" w:uiPriority="39" w:unhideWhenUsed="1"/>
+    <w:lsdException w:name="toc 8" w:semiHidden="1" w:uiPriority="39" w:unhideWhenUsed="1"/>
+    <w:lsdException w:name="toc 9" w:semiHidden="1" w:uiPriority="39" w:unhideWhenUsed="1"/>
+    <w:lsdException w:name="Normal Indent" w:semiHidden="1" w:unhideWhenUsed="1"/>
+    <w:lsdException w:name="footnote text" w:semiHidden="1" w:unhideWhenUsed="1"/>
+    <w:lsdException w:name="annotation text" w:semiHidden="1" w:unhideWhenUsed="1"/>
+    <w:lsdException w:name="header" w:semiHidden="1" w:unhideWhenUsed="1"/>
+    <w:lsdException w:name="footer" w:semiHidden="1" w:unhideWhenUsed="1"/>
+    <w:lsdException w:name="index heading" w:semiHidden="1" w:unhideWhenUsed="1"/>
+    <w:lsdException w:name="caption" w:semiHidden="1" w:uiPriority="35" w:unhideWhenUsed="1" w:qFormat="1"/>
+    <w:lsdException w:name="table of figures" w:semiHidden="1" w:unhideWhenUsed="1"/>
+    <w:lsdException w:name="envelope address" w:semiHidden="1" w:unhideWhenUsed="1"/>
+    <w:lsdException w:name="envelope return" w:semiHidden="1" w:unhideWhenUsed="1"/>
+    <w:lsdException w:name="footnote reference" w:semiHidden="1" w:unhideWhenUsed="1"/>
+    <w:lsdException w:name="annotation reference" w:semiHidden="1" w:unhideWhenUsed="1"/>
+    <w:lsdException w:name="line number" w:semiHidden="1" w:unhideWhenUsed="1"/>
+    <w:lsdException w:name="page number" w:semiHidden="1" w:unhideWhenUsed="1"/>
+    <w:lsdException w:name="endnote reference" w:semiHidden="1" w:unhideWhenUsed="1"/>
+    <w:lsdException w:name="endnote text" w:semiHidden="1" w:unhideWhenUsed="1"/>
+    <w:lsdException w:name="table of authorities" w:semiHidden="1" w:unhideWhenUsed="1"/>
+    <w:lsdException w:name="macro" w:semiHidden="1" w:unhideWhenUsed="1"/>
+    <w:lsdException w:name="toa heading" w:semiHidden="1" w:unhideWhenUsed="1"/>
+    <w:lsdException w:name="List" w:semiHidden="1" w:unhideWhenUsed="1"/>
+    <w:lsdException w:name="List Bullet" w:semiHidden="1" w:unhideWhenUsed="1"/>
+    <w:lsdException w:name="List Number" w:semiHidden="1" w:unhideWhenUsed="1"/>
+    <w:lsdException w:name="List 2" w:semiHidden="1" w:unhideWhenUsed="1"/>
+    <w:lsdException w:name="List 3" w:semiHidden="1" w:unhideWhenUsed="1"/>
+    <w:lsdException w:name="List 4" w:semiHidden="1" w:unhideWhenUsed="1"/>
+    <w:lsdException w:name="List 5" w:semiHidden="1" w:unhideWhenUsed="1"/>
+    <w:lsdException w:name="List Bullet 2" w:semiHidden="1" w:unhideWhenUsed="1"/>
+    <w:lsdException w:name="List Bullet 3" w:semiHidden="1" w:unhideWhenUsed="1"/>
+    <w:lsdException w:name="List Bullet 4" w:semiHidden="1" w:unhideWhenUsed="1"/>
+    <w:lsdException w:name="List Bullet 5" w:semiHidden="1" w:unhideWhenUsed="1"/>
+    <w:lsdException w:name="List Number 2" w:semiHidden="1" w:unhideWhenUsed="1"/>
+    <w:lsdException w:name="List Number 3" w:semiHidden="1" w:unhideWhenUsed="1"/>
+    <w:lsdException w:name="List Number 4" w:semiHidden="1" w:unhideWhenUsed="1"/>
+    <w:lsdException w:name="List Number 5" w:semiHidden="1" w:unhideWhenUsed="1"/>
+    <w:lsdException w:name="Title" w:uiPriority="10" w:qFormat="1"/>
+    <w:lsdException w:name="Closing" w:semiHidden="1" w:unhideWhenUsed="1"/>
+    <w:lsdException w:name="Signature" w:semiHidden="1" w:unhideWhenUsed="1"/>
+    <w:lsdException w:name="Default Paragraph Font" w:semiHidden="1" w:uiPriority="1" w:unhideWhenUsed="1"/>
+    <w:lsdException w:name="Body Text" w:semiHidden="1" w:unhideWhenUsed="1"/>
+    <w:lsdException w:name="Body Text Indent" w:semiHidden="1" w:unhideWhenUsed="1"/>
+    <w:lsdException w:name="List Continue" w:semiHidden="1" w:unhideWhenUsed="1"/>
+    <w:lsdException w:name="List Continue 2" w:semiHidden="1" w:unhideWhenUsed="1"/>
+    <w:lsdException w:name="List Continue 3" w:semiHidden="1" w:unhideWhenUsed="1"/>
+    <w:lsdException w:name="List Continue 4" w:semiHidden="1" w:unhideWhenUsed="1"/>
+    <w:lsdException w:name="List Continue 5" w:semiHidden="1" w:unhideWhenUsed="1"/>
+    <w:lsdException w:name="Message Header" w:semiHidden="1" w:unhideWhenUsed="1"/>
+    <w:lsdException w:name="Subtitle" w:uiPriority="11" w:qFormat="1"/>
+    <w:lsdException w:name="Salutation" w:semiHidden="1" w:unhideWhenUsed="1"/>
+    <w:lsdException w:name="Date" w:semiHidden="1" w:unhideWhenUsed="1"/>
+    <w:lsdException w:name="Body Text First Indent" w:semiHidden="1" w:unhideWhenUsed="1"/>
+    <w:lsdException w:name="Body Text First Indent 2" w:semiHidden="1" w:unhideWhenUsed="1"/>
+    <w:lsdException w:name="Note Heading" w:semiHidden="1" w:unhideWhenUsed="1"/>
+    <w:lsdException w:name="Body Text 2" w:semiHidden="1" w:unhideWhenUsed="1"/>
+    <w:lsdException w:name="Body Text 3" w:semiHidden="1" w:unhideWhenUsed="1"/>
+    <w:lsdException w:name="Body Text Indent 2" w:semiHidden="1" w:unhideWhenUsed="1"/>
+    <w:lsdException w:name="Body Text Indent 3" w:semiHidden="1" w:unhideWhenUsed="1"/>
+    <w:lsdException w:name="Block Text" w:semiHidden="1" w:unhideWhenUsed="1"/>
+    <w:lsdException w:name="Hyperlink" w:semiHidden="1" w:unhideWhenUsed="1"/>
+    <w:lsdException w:name="FollowedHyperlink" w:semiHidden="1" w:unhideWhenUsed="1"/>
+    <w:lsdException w:name="Strong" w:uiPriority="22" w:qFormat="1"/>
+    <w:lsdException w:name="Emphasis" w:uiPriority="20" w:qFormat="1"/>
+    <w:lsdException w:name="Document Map" w:semiHidden="1" w:unhideWhenUsed="1"/>
+    <w:lsdException w:name="Plain Text" w:semiHidden="1" w:unhideWhenUsed="1"/>
+    <w:lsdException w:name="E-mail Signature" w:semiHidden="1" w:unhideWhenUsed="1"/>
+    <w:lsdException w:name="HTML Top of Form" w:semiHidden="1" w:unhideWhenUsed="1"/>
+    <w:lsdException w:name="HTML Bottom of Form" w:semiHidden="1" w:unhideWhenUsed="1"/>
+    <w:lsdException w:name="Normal (Web)" w:semiHidden="1" w:unhideWhenUsed="1"/>
+    <w:lsdException w:name="HTML Acronym" w:semiHidden="1" w:unhideWhenUsed="1"/>
+    <w:lsdException w:name="HTML Address" w:semiHidden="1" w:unhideWhenUsed="1"/>
+    <w:lsdException w:name="HTML Cite" w:semiHidden="1" w:unhideWhenUsed="1"/>
+    <w:lsdException w:name="HTML Code" w:semiHidden="1" w:unhideWhenUsed="1"/>
+    <w:lsdException w:name="HTML Definition" w:semiHidden="1" w:unhideWhenUsed="1"/>
+    <w:lsdException w:name="HTML Keyboard" w:semiHidden="1" w:unhideWhenUsed="1"/>
+    <w:lsdException w:name="HTML Preformatted" w:semiHidden="1" w:unhideWhenUsed="1"/>
+    <w:lsdException w:name="HTML Sample" w:semiHidden="1" w:unhideWhenUsed="1"/>
+    <w:lsdException w:name="HTML Typewriter" w:semiHidden="1" w:unhideWhenUsed="1"/>
+    <w:lsdException w:name="HTML Variable" w:semiHidden="1" w:unhideWhenUsed="1"/>
+    <w:lsdException w:name="Normal Table" w:semiHidden="1" w:unhideWhenUsed="1"/>
+    <w:lsdException w:name="annotation subject" w:semiHidden="1" w:unhideWhenUsed="1"/>
+    <w:lsdException w:name="No List" w:semiHidden="1" w:unhideWhenUsed="1"/>
+    <w:lsdException w:name="Outline List 1" w:semiHidden="1" w:unhideWhenUsed="1"/>
+    <w:lsdException w:name="Outline List 2" w:semiHidden="1" w:unhideWhenUsed="1"/>
+    <w:lsdException w:name="Outline List 3" w:semiHidden="1" w:unhideWhenUsed="1"/>
+    <w:lsdException w:name="Table Simple 1" w:semiHidden="1" w:unhideWhenUsed="1"/>
+    <w:lsdException w:name="Table Simple 2" w:semiHidden="1" w:unhideWhenUsed="1"/>
+    <w:lsdException w:name="Table Simple 3" w:semiHidden="1" w:unhideWhenUsed="1"/>
+    <w:lsdException w:name="Table Classic 1" w:semiHidden="1" w:unhideWhenUsed="1"/>
+    <w:lsdException w:name="Table Classic 2" w:semiHidden="1" w:unhideWhenUsed="1"/>
+    <w:lsdException w:name="Table Classic 3" w:semiHidden="1" w:unhideWhenUsed="1"/>
+    <w:lsdException w:name="Table Classic 4" w:semiHidden="1" w:unhideWhenUsed="1"/>
+    <w:lsdException w:name="Table Colorful 1" w:semiHidden="1" w:unhideWhenUsed="1"/>
+    <w:lsdException w:name="Table Colorful 2" w:semiHidden="1" w:unhideWhenUsed="1"/>
+    <w:lsdException w:name="Table Colorful 3" w:semiHidden="1" w:unhideWhenUsed="1"/>
+    <w:lsdException w:name="Table Columns 1" w:semiHidden="1" w:unhideWhenUsed="1"/>
+    <w:lsdException w:name="Table Columns 2" w:semiHidden="1" w:unhideWhenUsed="1"/>
+    <w:lsdException w:name="Table Columns 3" w:semiHidden="1" w:unhideWhenUsed="1"/>
+    <w:lsdException w:name="Table Columns 4" w:semiHidden="1" w:unhideWhenUsed="1"/>
+    <w:lsdException w:name="Table Columns 5" w:semiHidden="1" w:unhideWhenUsed="1"/>
+    <w:lsdException w:name="Table Grid 1" w:semiHidden="1" w:unhideWhenUsed="1"/>
+    <w:lsdException w:name="Table Grid 2" w:semiHidden="1" w:unhideWhenUsed="1"/>
+    <w:lsdException w:name="Table Grid 3" w:semiHidden="1" w:unhideWhenUsed="1"/>
+    <w:lsdException w:name="Table Grid 4" w:semiHidden="1" w:unhideWhenUsed="1"/>
+    <w:lsdException w:name="Table Grid 5" w:semiHidden="1" w:unhideWhenUsed="1"/>
+    <w:lsdException w:name="Table Grid 6" w:semiHidden="1" w:unhideWhenUsed="1"/>
+    <w:lsdException w:name="Table Grid 7" w:semiHidden="1" w:unhideWhenUsed="1"/>
+    <w:lsdException w:name="Table Grid 8" w:semiHidden="1" w:unhideWhenUsed="1"/>
+    <w:lsdException w:name="Table List 1" w:semiHidden="1" w:unhideWhenUsed="1"/>
+    <w:lsdException w:name="Table List 2" w:semiHidden="1" w:unhideWhenUsed="1"/>
+    <w:lsdException w:name="Table List 3" w:semiHidden="1" w:unhideWhenUsed="1"/>
+    <w:lsdException w:name="Table List 4" w:semiHidden="1" w:unhideWhenUsed="1"/>
+    <w:lsdException w:name="Table List 5" w:semiHidden="1" w:unhideWhenUsed="1"/>
+    <w:lsdException w:name="Table List 6" w:semiHidden="1" w:unhideWhenUsed="1"/>
+    <w:lsdException w:name="Table List 7" w:semiHidden="1" w:unhideWhenUsed="1"/>
+    <w:lsdException w:name="Table List 8" w:semiHidden="1" w:unhideWhenUsed="1"/>
+    <w:lsdException w:name="Table 3D effects 1" w:semiHidden="1" w:unhideWhenUsed="1"/>
+    <w:lsdException w:name="Table 3D effects 2" w:semiHidden="1" w:unhideWhenUsed="1"/>
+    <w:lsdException w:name="Table 3D effects 3" w:semiHidden="1" w:unhideWhenUsed="1"/>
+    <w:lsdException w:name="Table Contemporary" w:semiHidden="1" w:unhideWhenUsed="1"/>
+    <w:lsdException w:name="Table Elegant" w:semiHidden="1" w:unhideWhenUsed="1"/>
+    <w:lsdException w:name="Table Professional" w:semiHidden="1" w:unhideWhenUsed="1"/>
+    <w:lsdException w:name="Table Subtle 1" w:semiHidden="1" w:unhideWhenUsed="1"/>
+    <w:lsdException w:name="Table Subtle 2" w:semiHidden="1" w:unhideWhenUsed="1"/>
+    <w:lsdException w:name="Table Web 1" w:semiHidden="1" w:unhideWhenUsed="1"/>
+    <w:lsdException w:name="Table Web 2" w:semiHidden="1" w:unhideWhenUsed="1"/>
+    <w:lsdException w:name="Table Web 3" w:semiHidden="1" w:unhideWhenUsed="1"/>
+    <w:lsdException w:name="Balloon Text" w:semiHidden="1" w:unhideWhenUsed="1"/>
+    <w:lsdException w:name="Table Grid" w:uiPriority="59"/>
+    <w:lsdException w:name="Table Theme" w:semiHidden="1" w:unhideWhenUsed="1"/>
+    <w:lsdException w:name="Placeholder Text" w:semiHidden="1"/>
+    <w:lsdException w:name="No Spacing" w:uiPriority="1" w:qFormat="1"/>
+    <w:lsdException w:name="Light Shading" w:uiPriority="60"/>
+    <w:lsdException w:name="Light List" w:uiPriority="61"/>
+    <w:lsdException w:name="Light Grid" w:uiPriority="62"/>
+    <w:lsdException w:name="Medium Shading 1" w:uiPriority="63"/>
+    <w:lsdException w:name="Medium Shading 2" w:uiPriority="64"/>
+    <w:lsdException w:name="Medium List 1" w:uiPriority="65"/>
+    <w:lsdException w:name="Medium List 2" w:uiPriority="66"/>
+    <w:lsdException w:name="Medium Grid 1" w:uiPriority="67"/>
+    <w:lsdException w:name="Medium Grid 2" w:uiPriority="68"/>
+    <w:lsdException w:name="Medium Grid 3" w:uiPriority="69"/>
+    <w:lsdException w:name="Dark List" w:uiPriority="70"/>
+    <w:lsdException w:name="Colorful Shading" w:uiPriority="71"/>
+    <w:lsdException w:name="Colorful List" w:uiPriority="72"/>
+    <w:lsdException w:name="Colorful Grid" w:uiPriority="73"/>
+    <w:lsdException w:name="Light Shading Accent 1" w:uiPriority="60"/>
+    <w:lsdException w:name="Light List Accent 1" w:uiPriority="61"/>
+    <w:lsdException w:name="Light Grid Accent 1" w:uiPriority="62"/>
+    <w:lsdException w:name="Medium Shading 1 Accent 1" w:uiPriority="63"/>
+    <w:lsdException w:name="Medium Shading 2 Accent 1" w:uiPriority="64"/>
+    <w:lsdException w:name="Medium List 1 Accent 1" w:uiPriority="65"/>
+    <w:lsdException w:name="Revision" w:semiHidden="1"/>
+    <w:lsdException w:name="List Paragraph" w:uiPriority="34" w:qFormat="1"/>
+    <w:lsdException w:name="Quote" w:uiPriority="29" w:qFormat="1"/>
+    <w:lsdException w:name="Intense Quote" w:uiPriority="30" w:qFormat="1"/>
+    <w:lsdException w:name="Medium List 2 Accent 1" w:uiPriority="66"/>
+    <w:lsdException w:name="Medium Grid 1 Accent 1" w:uiPriority="67"/>
+    <w:lsdException w:name="Medium Grid 2 Accent 1" w:uiPriority="68"/>
+    <w:lsdException w:name="Medium Grid 3 Accent 1" w:uiPriority="69"/>
+    <w:lsdException w:name="Dark List Accent 1" w:uiPriority="70"/>
+    <w:lsdException w:name="Colorful Shading Accent 1" w:uiPriority="71"/>
+    <w:lsdException w:name="Colorful List Accent 1" w:uiPriority="72"/>
+    <w:lsdException w:name="Colorful Grid Accent 1" w:uiPriority="73"/>
+    <w:lsdException w:name="Light Shading Accent 2" w:uiPriority="60"/>
+    <w:lsdException w:name="Light List Accent 2" w:uiPriority="61"/>
+    <w:lsdException w:name="Light Grid Accent 2" w:uiPriority="62"/>
+    <w:lsdException w:name="Medium Shading 1 Accent 2" w:uiPriority="63"/>
+    <w:lsdException w:name="Medium Shading 2 Accent 2" w:uiPriority="64"/>
+    <w:lsdException w:name="Medium List 1 Accent 2" w:uiPriority="65"/>
+    <w:lsdException w:name="Medium List 2 Accent 2" w:uiPriority="66"/>
+    <w:lsdException w:name="Medium Grid 1 Accent 2" w:uiPriority="67"/>
+    <w:lsdException w:name="Medium Grid 2 Accent 2" w:uiPriority="68"/>
+    <w:lsdException w:name="Medium Grid 3 Accent 2" w:uiPriority="69"/>
+    <w:lsdException w:name="Dark List Accent 2" w:uiPriority="70"/>
+    <w:lsdException w:name="Colorful Shading Accent 2" w:uiPriority="71"/>
+    <w:lsdException w:name="Colorful List Accent 2" w:uiPriority="72"/>
+    <w:lsdException w:name="Colorful Grid Accent 2" w:uiPriority="73"/>
+    <w:lsdException w:name="Light Shading Accent 3" w:uiPriority="60"/>
+    <w:lsdException w:name="Light List Accent 3" w:uiPriority="61"/>
+    <w:lsdException w:name="Light Grid Accent 3" w:uiPriority="62"/>
+    <w:lsdException w:name="Medium Shading 1 Accent 3" w:uiPriority="63"/>
+    <w:lsdException w:name="Medium Shading 2 Accent 3" w:uiPriority="64"/>
+    <w:lsdException w:name="Medium List 1 Accent 3" w:uiPriority="65"/>
+    <w:lsdException w:name="Medium List 2 Accent 3" w:uiPriority="66"/>
+    <w:lsdException w:name="Medium Grid 1 Accent 3" w:uiPriority="67"/>
+    <w:lsdException w:name="Medium Grid 2 Accent 3" w:uiPriority="68"/>
+    <w:lsdException w:name="Medium Grid 3 Accent 3" w:uiPriority="69"/>
+    <w:lsdException w:name="Dark List Accent 3" w:uiPriority="70"/>
+    <w:lsdException w:name="Colorful Shading Accent 3" w:uiPriority="71"/>
+    <w:lsdException w:name="Colorful List Accent 3" w:uiPriority="72"/>
+    <w:lsdException w:name="Colorful Grid Accent 3" w:uiPriority="73"/>
+    <w:lsdException w:name="Light Shading Accent 4" w:uiPriority="60"/>
+    <w:lsdException w:name="Light List Accent 4" w:uiPriority="61"/>
+    <w:lsdException w:name="Light Grid Accent 4" w:uiPriority="62"/>
+    <w:lsdException w:name="Medium Shading 1 Accent 4" w:uiPriority="63"/>
+    <w:lsdException w:name="Medium Shading 2 Accent 4" w:uiPriority="64"/>
+    <w:lsdException w:name="Medium List 1 Accent 4" w:uiPriority="65"/>
+    <w:lsdException w:name="Medium List 2 Accent 4" w:uiPriority="66"/>
+    <w:lsdException w:name="Medium Grid 1 Accent 4" w:uiPriority="67"/>
+    <w:lsdException w:name="Medium Grid 2 Accent 4" w:uiPriority="68"/>
+    <w:lsdException w:name="Medium Grid 3 Accent 4" w:uiPriority="69"/>
+    <w:lsdException w:name="Dark List Accent 4" w:uiPriority="70"/>
+    <w:lsdException w:name="Colorful Shading Accent 4" w:uiPriority="71"/>
+    <w:lsdException w:name="Colorful List Accent 4" w:uiPriority="72"/>
+    <w:lsdException w:name="Colorful Grid Accent 4" w:uiPriority="73"/>
+    <w:lsdException w:name="Light Shading Accent 5" w:uiPriority="60"/>
+    <w:lsdException w:name="Light List Accent 5" w:uiPriority="61"/>
+    <w:lsdException w:name="Light Grid Accent 5" w:uiPriority="62"/>
+    <w:lsdException w:name="Medium Shading 1 Accent 5" w:uiPriority="63"/>
+    <w:lsdException w:name="Medium Shading 2 Accent 5" w:uiPriority="64"/>
+    <w:lsdException w:name="Medium List 1 Accent 5" w:uiPriority="65"/>
+    <w:lsdException w:name="Medium List 2 Accent 5" w:uiPriority="66"/>
+    <w:lsdException w:name="Medium Grid 1 Accent 5" w:uiPriority="67"/>
+    <w:lsdException w:name="Medium Grid 2 Accent 5" w:uiPriority="68"/>
+    <w:lsdException w:name="Medium Grid 3 Accent 5" w:uiPriority="69"/>
+    <w:lsdException w:name="Dark List Accent 5" w:uiPriority="70"/>
+    <w:lsdException w:name="Colorful Shading Accent 5" w:uiPriority="71"/>
+    <w:lsdException w:name="Colorful List Accent 5" w:uiPriority="72"/>
+    <w:lsdException w:name="Colorful Grid Accent 5" w:uiPriority="73"/>
+    <w:lsdException w:name="Light Shading Accent 6" w:uiPriority="60"/>
+    <w:lsdException w:name="Light List Accent 6" w:uiPriority="61"/>
+    <w:lsdException w:name="Light Grid Accent 6" w:uiPriority="62"/>
+    <w:lsdException w:name="Medium Shading 1 Accent 6" w:uiPriority="63"/>
+    <w:lsdException w:name="Medium Shading 2 Accent 6" w:uiPriority="64"/>
+    <w:lsdException w:name="Medium List 1 Accent 6" w:uiPriority="65"/>
+    <w:lsdException w:name="Medium List 2 Accent 6" w:uiPriority="66"/>
+    <w:lsdException w:name="Medium Grid 1 Accent 6" w:uiPriority="67"/>
+    <w:lsdException w:name="Medium Grid 2 Accent 6" w:uiPriority="68"/>
+    <w:lsdException w:name="Medium Grid 3 Accent 6" w:uiPriority="69"/>
+    <w:lsdException w:name="Dark List Accent 6" w:uiPriority="70"/>
+    <w:lsdException w:name="Colorful Shading Accent 6" w:uiPriority="71"/>
+    <w:lsdException w:name="Colorful List Accent 6" w:uiPriority="72"/>
+    <w:lsdException w:name="Colorful Grid Accent 6" w:uiPriority="73"/>
+    <w:lsdException w:name="Subtle Emphasis" w:uiPriority="19" w:qFormat="1"/>
+    <w:lsdException w:name="Intense Emphasis" w:uiPriority="21" w:qFormat="1"/>
+    <w:lsdException w:name="Subtle Reference" w:uiPriority="31" w:qFormat="1"/>
+    <w:lsdException w:name="Intense Reference" w:uiPriority="32" w:qFormat="1"/>
+    <w:lsdException w:name="Book Title" w:uiPriority="33" w:qFormat="1"/>
+    <w:lsdException w:name="Bibliography" w:semiHidden="1" w:uiPriority="37" w:unhideWhenUsed="1"/>
+    <w:lsdException w:name="TOC Heading" w:semiHidden="1" w:uiPriority="39" w:unhideWhenUsed="1" w:qFormat="1"/>
+    <w:lsdException w:name="Plain Table 1" w:uiPriority="41"/>
+    <w:lsdException w:name="Plain Table 2" w:uiPriority="42"/>
+    <w:lsdException w:name="Plain Table 3" w:uiPriority="43"/>
+    <w:lsdException w:name="Plain Table 4" w:uiPriority="44"/>
+    <w:lsdException w:name="Plain Table 5" w:uiPriority="45"/>
+    <w:lsdException w:name="Grid Table Light" w:uiPriority="40"/>
+    <w:lsdException w:name="Grid Table 1 Light" w:uiPriority="46"/>
+    <w:lsdException w:name="Grid Table 2" w:uiPriority="47"/>
+    <w:lsdException w:name="Grid Table 3" w:uiPriority="48"/>
+    <w:lsdException w:name="Grid Table 4" w:uiPriority="49"/>
+    <w:lsdException w:name="Grid Table 5 Dark" w:uiPriority="50"/>
+    <w:lsdException w:name="Grid Table 6 Colorful" w:uiPriority="51"/>
+    <w:lsdException w:name="Grid Table 7 Colorful" w:uiPriority="52"/>
+    <w:lsdException w:name="Grid Table 1 Light Accent 1" w:uiPriority="46"/>
+    <w:lsdException w:name="Grid Table 2 Accent 1" w:uiPriority="47"/>
+    <w:lsdException w:name="Grid Table 3 Accent 1" w:uiPriority="48"/>
+    <w:lsdException w:name="Grid Table 4 Accent 1" w:uiPriority="49"/>
+    <w:lsdException w:name="Grid Table 5 Dark Accent 1" w:uiPriority="50"/>
+    <w:lsdException w:name="Grid Table 6 Colorful Accent 1" w:uiPriority="51"/>
+    <w:lsdException w:name="Grid Table 7 Colorful Accent 1" w:uiPriority="52"/>
+    <w:lsdException w:name="Grid Table 1 Light Accent 2" w:uiPriority="46"/>
+    <w:lsdException w:name="Grid Table 2 Accent 2" w:uiPriority="47"/>
+    <w:lsdException w:name="Grid Table 3 Accent 2" w:uiPriority="48"/>
+    <w:lsdException w:name="Grid Table 4 Accent 2" w:uiPriority="49"/>
+    <w:lsdException w:name="Grid Table 5 Dark Accent 2" w:uiPriority="50"/>
+    <w:lsdException w:name="Grid Table 6 Colorful Accent 2" w:uiPriority="51"/>
+    <w:lsdException w:name="Grid Table 7 Colorful Accent 2" w:uiPriority="52"/>
+    <w:lsdException w:name="Grid Table 1 Light Accent 3" w:uiPriority="46"/>
+    <w:lsdException w:name="Grid Table 2 Accent 3" w:uiPriority="47"/>
+    <w:lsdException w:name="Grid Table 3 Accent 3" w:uiPriority="48"/>
+    <w:lsdException w:name="Grid Table 4 Accent 3" w:uiPriority="49"/>
+    <w:lsdException w:name="Grid Table 5 Dark Accent 3" w:uiPriority="50"/>
+    <w:lsdException w:name="Grid Table 6 Colorful Accent 3" w:uiPriority="51"/>
+    <w:lsdException w:name="Grid Table 7 Colorful Accent 3" w:uiPriority="52"/>
+    <w:lsdException w:name="Grid Table 1 Light Accent 4" w:uiPriority="46"/>
+    <w:lsdException w:name="Grid Table 2 Accent 4" w:uiPriority="47"/>
+    <w:lsdException w:name="Grid Table 3 Accent 4" w:uiPriority="48"/>
+    <w:lsdException w:name="Grid Table 4 Accent 4" w:uiPriority="49"/>
+    <w:lsdException w:name="Grid Table 5 Dark Accent 4" w:uiPriority="50"/>
+    <w:lsdException w:name="Grid Table 6 Colorful Accent 4" w:uiPriority="51"/>
+    <w:lsdException w:name="Grid Table 7 Colorful Accent 4" w:uiPriority="52"/>
+    <w:lsdException w:name="Grid Table 1 Light Accent 5" w:uiPriority="46"/>
+    <w:lsdException w:name="Grid Table 2 Accent 5" w:uiPriority="47"/>
+    <w:lsdException w:name="Grid Table 3 Accent 5" w:uiPriority="48"/>
+    <w:lsdException w:name="Grid Table 4 Accent 5" w:uiPriority="49"/>
+    <w:lsdException w:name="Grid Table 5 Dark Accent 5" w:uiPriority="50"/>
+    <w:lsdException w:name="Grid Table 6 Colorful Accent 5" w:uiPriority="51"/>
+    <w:lsdException w:name="Grid Table 7 Colorful Accent 5" w:uiPriority="52"/>
+    <w:lsdException w:name="Grid Table 1 Light Accent 6" w:uiPriority="46"/>
+    <w:lsdException w:name="Grid Table 2 Accent 6" w:uiPriority="47"/>
+    <w:lsdException w:name="Grid Table 3 Accent 6" w:uiPriority="48"/>
+    <w:lsdException w:name="Grid Table 4 Accent 6" w:uiPriority="49"/>
+    <w:lsdException w:name="Grid Table 5 Dark Accent 6" w:uiPriority="50"/>
+    <w:lsdException w:name="Grid Table 6 Colorful Accent 6" w:uiPriority="51"/>
+    <w:lsdException w:name="Grid Table 7 Colorful Accent 6" w:uiPriority="52"/>
+    <w:lsdException w:name="List Table 1 Light" w:uiPriority="46"/>
+    <w:lsdException w:name="List Table 2" w:uiPriority="47"/>
+    <w:lsdException w:name="List Table 3" w:uiPriority="48"/>
+    <w:lsdException w:name="List Table 4" w:uiPriority="49"/>
+    <w:lsdException w:name="List Table 5 Dark" w:uiPriority="50"/>
+    <w:lsdException w:name="List Table 6 Colorful" w:uiPriority="51"/>
+    <w:lsdException w:name="List Table 7 Colorful" w:uiPriority="52"/>
+    <w:lsdException w:name="List Table 1 Light Accent 1" w:uiPriority="46"/>
+    <w:lsdException w:name="List Table 2 Accent 1" w:uiPriority="47"/>
+    <w:lsdException w:name="List Table 3 Accent 1" w:uiPriority="48"/>
+    <w:lsdException w:name="List Table 4 Accent 1" w:uiPriority="49"/>
+    <w:lsdException w:name="List Table 5 Dark Accent 1" w:uiPriority="50"/>
+    <w:lsdException w:name="List Table 6 Colorful Accent 1" w:uiPriority="51"/>
+    <w:lsdException w:name="List Table 7 Colorful Accent 1" w:uiPriority="52"/>
+    <w:lsdException w:name="List Table 1 Light Accent 2" w:uiPriority="46"/>
+    <w:lsdException w:name="List Table 2 Accent 2" w:uiPriority="47"/>
+    <w:lsdException w:name="List Table 3 Accent 2" w:uiPriority="48"/>
+    <w:lsdException w:name="List Table 4 Accent 2" w:uiPriority="49"/>
+    <w:lsdException w:name="List Table 5 Dark Accent 2" w:uiPriority="50"/>
+    <w:lsdException w:name="List Table 6 Colorful Accent 2" w:uiPriority="51"/>
+    <w:lsdException w:name="List Table 7 Colorful Accent 2" w:uiPriority="52"/>
+    <w:lsdException w:name="List Table 1 Light Accent 3" w:uiPriority="46"/>
+    <w:lsdException w:name="List Table 2 Accent 3" w:uiPriority="47"/>
+    <w:lsdException w:name="List Table 3 Accent 3" w:uiPriority="48"/>
+    <w:lsdException w:name="List Table 4 Accent 3" w:uiPriority="49"/>
+    <w:lsdException w:name="List Table 5 Dark Accent 3" w:uiPriority="50"/>
+    <w:lsdException w:name="List Table 6 Colorful Accent 3" w:uiPriority="51"/>
+    <w:lsdException w:name="List Table 7 Colorful Accent 3" w:uiPriority="52"/>
+    <w:lsdException w:name="List Table 1 Light Accent 4" w:uiPriority="46"/>
+    <w:lsdException w:name="List Table 2 Accent 4" w:uiPriority="47"/>
+    <w:lsdException w:name="List Table 3 Accent 4" w:uiPriority="48"/>
+    <w:lsdException w:name="List Table 4 Accent 4" w:uiPriority="49"/>
+    <w:lsdException w:name="List Table 5 Dark Accent 4" w:uiPriority="50"/>
+    <w:lsdException w:name="List Table 6 Colorful Accent 4" w:uiPriority="51"/>
+    <w:lsdException w:name="List Table 7 Colorful Accent 4" w:uiPriority="52"/>
+    <w:lsdException w:name="List Table 1 Light Accent 5" w:uiPriority="46"/>
+    <w:lsdException w:name="List Table 2 Accent 5" w:uiPriority="47"/>
+    <w:lsdException w:name="List Table 3 Accent 5" w:uiPriority="48"/>
+    <w:lsdException w:name="List Table 4 Accent 5" w:uiPriority="49"/>
+    <w:lsdException w:name="List Table 5 Dark Accent 5" w:uiPriority="50"/>
+    <w:lsdException w:name="List Table 6 Colorful Accent 5" w:uiPriority="51"/>
+    <w:lsdException w:name="List Table 7 Colorful Accent 5" w:uiPriority="52"/>
+    <w:lsdException w:name="List Table 1 Light Accent 6" w:uiPriority="46"/>
+    <w:lsdException w:name="List Table 2 Accent 6" w:uiPriority="47"/>
+    <w:lsdException w:name="List Table 3 Accent 6" w:uiPriority="48"/>
+    <w:lsdException w:name="List Table 4 Accent 6" w:uiPriority="49"/>
+    <w:lsdException w:name="List Table 5 Dark Accent 6" w:uiPriority="50"/>
+    <w:lsdException w:name="List Table 6 Colorful Accent 6" w:uiPriority="51"/>
+    <w:lsdException w:name="List Table 7 Colorful Accent 6" w:uiPriority="52"/>
   </w:latentStyles>
   <w:style w:type="paragraph" w:default="1" w:styleId="Normal">
     <w:name w:val="Normal"/>
@@ -2598,11 +2833,11 @@
       <w:sz w:val="24"/>
     </w:rPr>
   </w:style>
-  <w:style w:type="paragraph" w:styleId="Naslov1">
+  <w:style w:type="paragraph" w:styleId="Heading1">
     <w:name w:val="heading 1"/>
-    <w:basedOn w:val="Odlomakpopisa"/>
+    <w:basedOn w:val="ListParagraph"/>
     <w:next w:val="Normal"/>
-    <w:link w:val="Naslov1Char"/>
+    <w:link w:val="Heading1Char"/>
     <w:uiPriority w:val="9"/>
     <w:qFormat/>
     <w:rsid w:val="00B729DE"/>
@@ -2619,18 +2854,17 @@
       <w:sz w:val="28"/>
     </w:rPr>
   </w:style>
-  <w:style w:type="character" w:default="1" w:styleId="Zadanifontodlomka">
+  <w:style w:type="character" w:default="1" w:styleId="DefaultParagraphFont">
     <w:name w:val="Default Paragraph Font"/>
     <w:uiPriority w:val="1"/>
     <w:semiHidden/>
     <w:unhideWhenUsed/>
   </w:style>
-  <w:style w:type="table" w:default="1" w:styleId="Obinatablica">
+  <w:style w:type="table" w:default="1" w:styleId="TableNormal">
     <w:name w:val="Normal Table"/>
     <w:uiPriority w:val="99"/>
     <w:semiHidden/>
     <w:unhideWhenUsed/>
-    <w:qFormat/>
     <w:tblPr>
       <w:tblInd w:w="0" w:type="dxa"/>
       <w:tblCellMar>
@@ -2641,16 +2875,16 @@
       </w:tblCellMar>
     </w:tblPr>
   </w:style>
-  <w:style w:type="numbering" w:default="1" w:styleId="Bezpopisa">
+  <w:style w:type="numbering" w:default="1" w:styleId="NoList">
     <w:name w:val="No List"/>
     <w:uiPriority w:val="99"/>
     <w:semiHidden/>
     <w:unhideWhenUsed/>
   </w:style>
-  <w:style w:type="paragraph" w:styleId="Zaglavlje">
+  <w:style w:type="paragraph" w:styleId="Header">
     <w:name w:val="header"/>
     <w:basedOn w:val="Normal"/>
-    <w:link w:val="ZaglavljeChar"/>
+    <w:link w:val="HeaderChar"/>
     <w:uiPriority w:val="99"/>
     <w:unhideWhenUsed/>
     <w:rsid w:val="00D70852"/>
@@ -2662,17 +2896,17 @@
       <w:spacing w:after="0" w:line="240" w:lineRule="auto"/>
     </w:pPr>
   </w:style>
-  <w:style w:type="character" w:customStyle="1" w:styleId="ZaglavljeChar">
-    <w:name w:val="Zaglavlje Char"/>
-    <w:basedOn w:val="Zadanifontodlomka"/>
-    <w:link w:val="Zaglavlje"/>
+  <w:style w:type="character" w:customStyle="1" w:styleId="HeaderChar">
+    <w:name w:val="Header Char"/>
+    <w:basedOn w:val="DefaultParagraphFont"/>
+    <w:link w:val="Header"/>
     <w:uiPriority w:val="99"/>
     <w:rsid w:val="00D70852"/>
   </w:style>
-  <w:style w:type="paragraph" w:styleId="Podnoje">
+  <w:style w:type="paragraph" w:styleId="Footer">
     <w:name w:val="footer"/>
     <w:basedOn w:val="Normal"/>
-    <w:link w:val="PodnojeChar"/>
+    <w:link w:val="FooterChar"/>
     <w:uiPriority w:val="99"/>
     <w:unhideWhenUsed/>
     <w:rsid w:val="00D70852"/>
@@ -2684,17 +2918,17 @@
       <w:spacing w:after="0" w:line="240" w:lineRule="auto"/>
     </w:pPr>
   </w:style>
-  <w:style w:type="character" w:customStyle="1" w:styleId="PodnojeChar">
-    <w:name w:val="Podnožje Char"/>
-    <w:basedOn w:val="Zadanifontodlomka"/>
-    <w:link w:val="Podnoje"/>
+  <w:style w:type="character" w:customStyle="1" w:styleId="FooterChar">
+    <w:name w:val="Footer Char"/>
+    <w:basedOn w:val="DefaultParagraphFont"/>
+    <w:link w:val="Footer"/>
     <w:uiPriority w:val="99"/>
     <w:rsid w:val="00D70852"/>
   </w:style>
-  <w:style w:type="character" w:customStyle="1" w:styleId="Naslov1Char">
-    <w:name w:val="Naslov 1 Char"/>
-    <w:basedOn w:val="Zadanifontodlomka"/>
-    <w:link w:val="Naslov1"/>
+  <w:style w:type="character" w:customStyle="1" w:styleId="Heading1Char">
+    <w:name w:val="Heading 1 Char"/>
+    <w:basedOn w:val="DefaultParagraphFont"/>
+    <w:link w:val="Heading1"/>
     <w:uiPriority w:val="9"/>
     <w:rsid w:val="00B729DE"/>
     <w:rPr>
@@ -2703,9 +2937,9 @@
       <w:sz w:val="28"/>
     </w:rPr>
   </w:style>
-  <w:style w:type="paragraph" w:styleId="TOCNaslov">
+  <w:style w:type="paragraph" w:styleId="TOCHeading">
     <w:name w:val="TOC Heading"/>
-    <w:basedOn w:val="Naslov1"/>
+    <w:basedOn w:val="Heading1"/>
     <w:next w:val="Normal"/>
     <w:uiPriority w:val="39"/>
     <w:unhideWhenUsed/>
@@ -2718,10 +2952,10 @@
       <w:lang w:eastAsia="hr-HR"/>
     </w:rPr>
   </w:style>
-  <w:style w:type="paragraph" w:styleId="Tekstbalonia">
+  <w:style w:type="paragraph" w:styleId="BalloonText">
     <w:name w:val="Balloon Text"/>
     <w:basedOn w:val="Normal"/>
-    <w:link w:val="TekstbaloniaChar"/>
+    <w:link w:val="BalloonTextChar"/>
     <w:uiPriority w:val="99"/>
     <w:semiHidden/>
     <w:unhideWhenUsed/>
@@ -2735,10 +2969,10 @@
       <w:szCs w:val="16"/>
     </w:rPr>
   </w:style>
-  <w:style w:type="character" w:customStyle="1" w:styleId="TekstbaloniaChar">
-    <w:name w:val="Tekst balončića Char"/>
-    <w:basedOn w:val="Zadanifontodlomka"/>
-    <w:link w:val="Tekstbalonia"/>
+  <w:style w:type="character" w:customStyle="1" w:styleId="BalloonTextChar">
+    <w:name w:val="Balloon Text Char"/>
+    <w:basedOn w:val="DefaultParagraphFont"/>
+    <w:link w:val="BalloonText"/>
     <w:uiPriority w:val="99"/>
     <w:semiHidden/>
     <w:rsid w:val="00D70852"/>
@@ -2748,7 +2982,7 @@
       <w:szCs w:val="16"/>
     </w:rPr>
   </w:style>
-  <w:style w:type="paragraph" w:styleId="Odlomakpopisa">
+  <w:style w:type="paragraph" w:styleId="ListParagraph">
     <w:name w:val="List Paragraph"/>
     <w:basedOn w:val="Normal"/>
     <w:uiPriority w:val="34"/>
@@ -2759,7 +2993,7 @@
       <w:contextualSpacing/>
     </w:pPr>
   </w:style>
-  <w:style w:type="paragraph" w:styleId="Sadraj1">
+  <w:style w:type="paragraph" w:styleId="TOC1">
     <w:name w:val="toc 1"/>
     <w:basedOn w:val="Normal"/>
     <w:next w:val="Normal"/>
@@ -2775,367 +3009,9 @@
       <w:spacing w:after="100"/>
     </w:pPr>
   </w:style>
-  <w:style w:type="character" w:styleId="Hiperveza">
+  <w:style w:type="character" w:styleId="Hyperlink">
     <w:name w:val="Hyperlink"/>
-    <w:basedOn w:val="Zadanifontodlomka"/>
-    <w:uiPriority w:val="99"/>
-    <w:unhideWhenUsed/>
-    <w:rsid w:val="00D70852"/>
-    <w:rPr>
-      <w:color w:val="0000FF" w:themeColor="hyperlink"/>
-      <w:u w:val="single"/>
-    </w:rPr>
-  </w:style>
-</w:styles>
-</file>
-
-<file path=word/stylesWithEffects.xml><?xml version="1.0" encoding="utf-8"?>
-<w:styles xmlns:wpc="http://schemas.microsoft.com/office/word/2010/wordprocessingCanvas" xmlns:mc="http://schemas.openxmlformats.org/markup-compatibility/2006" xmlns:o="urn:schemas-microsoft-com:office:office" xmlns:r="http://schemas.openxmlformats.org/officeDocument/2006/relationships" xmlns:m="http://schemas.openxmlformats.org/officeDocument/2006/math" xmlns:v="urn:schemas-microsoft-com:vml" xmlns:wp14="http://schemas.microsoft.com/office/word/2010/wordprocessingDrawing" xmlns:wp="http://schemas.openxmlformats.org/drawingml/2006/wordprocessingDrawing" xmlns:w10="urn:schemas-microsoft-com:office:word" xmlns:w="http://schemas.openxmlformats.org/wordprocessingml/2006/main" xmlns:w14="http://schemas.microsoft.com/office/word/2010/wordml" xmlns:wpg="http://schemas.microsoft.com/office/word/2010/wordprocessingGroup" xmlns:wpi="http://schemas.microsoft.com/office/word/2010/wordprocessingInk" xmlns:wne="http://schemas.microsoft.com/office/word/2006/wordml" xmlns:wps="http://schemas.microsoft.com/office/word/2010/wordprocessingShape" mc:Ignorable="w14 wp14">
-  <w:docDefaults>
-    <w:rPrDefault>
-      <w:rPr>
-        <w:rFonts w:asciiTheme="minorHAnsi" w:eastAsiaTheme="minorHAnsi" w:hAnsiTheme="minorHAnsi" w:cstheme="minorBidi"/>
-        <w:sz w:val="22"/>
-        <w:szCs w:val="22"/>
-        <w:lang w:val="hr-HR" w:eastAsia="en-US" w:bidi="ar-SA"/>
-      </w:rPr>
-    </w:rPrDefault>
-    <w:pPrDefault>
-      <w:pPr>
-        <w:spacing w:after="200" w:line="276" w:lineRule="auto"/>
-      </w:pPr>
-    </w:pPrDefault>
-  </w:docDefaults>
-  <w:latentStyles w:defLockedState="0" w:defUIPriority="99" w:defSemiHidden="1" w:defUnhideWhenUsed="1" w:defQFormat="0" w:count="267">
-    <w:lsdException w:name="Normal" w:semiHidden="0" w:uiPriority="0" w:unhideWhenUsed="0" w:qFormat="1"/>
-    <w:lsdException w:name="heading 1" w:semiHidden="0" w:uiPriority="9" w:unhideWhenUsed="0" w:qFormat="1"/>
-    <w:lsdException w:name="heading 2" w:uiPriority="9" w:qFormat="1"/>
-    <w:lsdException w:name="heading 3" w:uiPriority="9" w:qFormat="1"/>
-    <w:lsdException w:name="heading 4" w:uiPriority="9" w:qFormat="1"/>
-    <w:lsdException w:name="heading 5" w:uiPriority="9" w:qFormat="1"/>
-    <w:lsdException w:name="heading 6" w:uiPriority="9" w:qFormat="1"/>
-    <w:lsdException w:name="heading 7" w:uiPriority="9" w:qFormat="1"/>
-    <w:lsdException w:name="heading 8" w:uiPriority="9" w:qFormat="1"/>
-    <w:lsdException w:name="heading 9" w:uiPriority="9" w:qFormat="1"/>
-    <w:lsdException w:name="toc 1" w:uiPriority="39"/>
-    <w:lsdException w:name="toc 2" w:uiPriority="39"/>
-    <w:lsdException w:name="toc 3" w:uiPriority="39"/>
-    <w:lsdException w:name="toc 4" w:uiPriority="39"/>
-    <w:lsdException w:name="toc 5" w:uiPriority="39"/>
-    <w:lsdException w:name="toc 6" w:uiPriority="39"/>
-    <w:lsdException w:name="toc 7" w:uiPriority="39"/>
-    <w:lsdException w:name="toc 8" w:uiPriority="39"/>
-    <w:lsdException w:name="toc 9" w:uiPriority="39"/>
-    <w:lsdException w:name="caption" w:uiPriority="35" w:qFormat="1"/>
-    <w:lsdException w:name="Title" w:semiHidden="0" w:uiPriority="10" w:unhideWhenUsed="0" w:qFormat="1"/>
-    <w:lsdException w:name="Default Paragraph Font" w:uiPriority="1"/>
-    <w:lsdException w:name="Subtitle" w:semiHidden="0" w:uiPriority="11" w:unhideWhenUsed="0" w:qFormat="1"/>
-    <w:lsdException w:name="Strong" w:semiHidden="0" w:uiPriority="22" w:unhideWhenUsed="0" w:qFormat="1"/>
-    <w:lsdException w:name="Emphasis" w:semiHidden="0" w:uiPriority="20" w:unhideWhenUsed="0" w:qFormat="1"/>
-    <w:lsdException w:name="Table Grid" w:semiHidden="0" w:uiPriority="59" w:unhideWhenUsed="0"/>
-    <w:lsdException w:name="Placeholder Text" w:unhideWhenUsed="0"/>
-    <w:lsdException w:name="No Spacing" w:semiHidden="0" w:uiPriority="1" w:unhideWhenUsed="0" w:qFormat="1"/>
-    <w:lsdException w:name="Light Shading" w:semiHidden="0" w:uiPriority="60" w:unhideWhenUsed="0"/>
-    <w:lsdException w:name="Light List" w:semiHidden="0" w:uiPriority="61" w:unhideWhenUsed="0"/>
-    <w:lsdException w:name="Light Grid" w:semiHidden="0" w:uiPriority="62" w:unhideWhenUsed="0"/>
-    <w:lsdException w:name="Medium Shading 1" w:semiHidden="0" w:uiPriority="63" w:unhideWhenUsed="0"/>
-    <w:lsdException w:name="Medium Shading 2" w:semiHidden="0" w:uiPriority="64" w:unhideWhenUsed="0"/>
-    <w:lsdException w:name="Medium List 1" w:semiHidden="0" w:uiPriority="65" w:unhideWhenUsed="0"/>
-    <w:lsdException w:name="Medium List 2" w:semiHidden="0" w:uiPriority="66" w:unhideWhenUsed="0"/>
-    <w:lsdException w:name="Medium Grid 1" w:semiHidden="0" w:uiPriority="67" w:unhideWhenUsed="0"/>
-    <w:lsdException w:name="Medium Grid 2" w:semiHidden="0" w:uiPriority="68" w:unhideWhenUsed="0"/>
-    <w:lsdException w:name="Medium Grid 3" w:semiHidden="0" w:uiPriority="69" w:unhideWhenUsed="0"/>
-    <w:lsdException w:name="Dark List" w:semiHidden="0" w:uiPriority="70" w:unhideWhenUsed="0"/>
-    <w:lsdException w:name="Colorful Shading" w:semiHidden="0" w:uiPriority="71" w:unhideWhenUsed="0"/>
-    <w:lsdException w:name="Colorful List" w:semiHidden="0" w:uiPriority="72" w:unhideWhenUsed="0"/>
-    <w:lsdException w:name="Colorful Grid" w:semiHidden="0" w:uiPriority="73" w:unhideWhenUsed="0"/>
-    <w:lsdException w:name="Light Shading Accent 1" w:semiHidden="0" w:uiPriority="60" w:unhideWhenUsed="0"/>
-    <w:lsdException w:name="Light List Accent 1" w:semiHidden="0" w:uiPriority="61" w:unhideWhenUsed="0"/>
-    <w:lsdException w:name="Light Grid Accent 1" w:semiHidden="0" w:uiPriority="62" w:unhideWhenUsed="0"/>
-    <w:lsdException w:name="Medium Shading 1 Accent 1" w:semiHidden="0" w:uiPriority="63" w:unhideWhenUsed="0"/>
-    <w:lsdException w:name="Medium Shading 2 Accent 1" w:semiHidden="0" w:uiPriority="64" w:unhideWhenUsed="0"/>
-    <w:lsdException w:name="Medium List 1 Accent 1" w:semiHidden="0" w:uiPriority="65" w:unhideWhenUsed="0"/>
-    <w:lsdException w:name="Revision" w:unhideWhenUsed="0"/>
-    <w:lsdException w:name="List Paragraph" w:semiHidden="0" w:uiPriority="34" w:unhideWhenUsed="0" w:qFormat="1"/>
-    <w:lsdException w:name="Quote" w:semiHidden="0" w:uiPriority="29" w:unhideWhenUsed="0" w:qFormat="1"/>
-    <w:lsdException w:name="Intense Quote" w:semiHidden="0" w:uiPriority="30" w:unhideWhenUsed="0" w:qFormat="1"/>
-    <w:lsdException w:name="Medium List 2 Accent 1" w:semiHidden="0" w:uiPriority="66" w:unhideWhenUsed="0"/>
-    <w:lsdException w:name="Medium Grid 1 Accent 1" w:semiHidden="0" w:uiPriority="67" w:unhideWhenUsed="0"/>
-    <w:lsdException w:name="Medium Grid 2 Accent 1" w:semiHidden="0" w:uiPriority="68" w:unhideWhenUsed="0"/>
-    <w:lsdException w:name="Medium Grid 3 Accent 1" w:semiHidden="0" w:uiPriority="69" w:unhideWhenUsed="0"/>
-    <w:lsdException w:name="Dark List Accent 1" w:semiHidden="0" w:uiPriority="70" w:unhideWhenUsed="0"/>
-    <w:lsdException w:name="Colorful Shading Accent 1" w:semiHidden="0" w:uiPriority="71" w:unhideWhenUsed="0"/>
-    <w:lsdException w:name="Colorful List Accent 1" w:semiHidden="0" w:uiPriority="72" w:unhideWhenUsed="0"/>
-    <w:lsdException w:name="Colorful Grid Accent 1" w:semiHidden="0" w:uiPriority="73" w:unhideWhenUsed="0"/>
-    <w:lsdException w:name="Light Shading Accent 2" w:semiHidden="0" w:uiPriority="60" w:unhideWhenUsed="0"/>
-    <w:lsdException w:name="Light List Accent 2" w:semiHidden="0" w:uiPriority="61" w:unhideWhenUsed="0"/>
-    <w:lsdException w:name="Light Grid Accent 2" w:semiHidden="0" w:uiPriority="62" w:unhideWhenUsed="0"/>
-    <w:lsdException w:name="Medium Shading 1 Accent 2" w:semiHidden="0" w:uiPriority="63" w:unhideWhenUsed="0"/>
-    <w:lsdException w:name="Medium Shading 2 Accent 2" w:semiHidden="0" w:uiPriority="64" w:unhideWhenUsed="0"/>
-    <w:lsdException w:name="Medium List 1 Accent 2" w:semiHidden="0" w:uiPriority="65" w:unhideWhenUsed="0"/>
-    <w:lsdException w:name="Medium List 2 Accent 2" w:semiHidden="0" w:uiPriority="66" w:unhideWhenUsed="0"/>
-    <w:lsdException w:name="Medium Grid 1 Accent 2" w:semiHidden="0" w:uiPriority="67" w:unhideWhenUsed="0"/>
-    <w:lsdException w:name="Medium Grid 2 Accent 2" w:semiHidden="0" w:uiPriority="68" w:unhideWhenUsed="0"/>
-    <w:lsdException w:name="Medium Grid 3 Accent 2" w:semiHidden="0" w:uiPriority="69" w:unhideWhenUsed="0"/>
-    <w:lsdException w:name="Dark List Accent 2" w:semiHidden="0" w:uiPriority="70" w:unhideWhenUsed="0"/>
-    <w:lsdException w:name="Colorful Shading Accent 2" w:semiHidden="0" w:uiPriority="71" w:unhideWhenUsed="0"/>
-    <w:lsdException w:name="Colorful List Accent 2" w:semiHidden="0" w:uiPriority="72" w:unhideWhenUsed="0"/>
-    <w:lsdException w:name="Colorful Grid Accent 2" w:semiHidden="0" w:uiPriority="73" w:unhideWhenUsed="0"/>
-    <w:lsdException w:name="Light Shading Accent 3" w:semiHidden="0" w:uiPriority="60" w:unhideWhenUsed="0"/>
-    <w:lsdException w:name="Light List Accent 3" w:semiHidden="0" w:uiPriority="61" w:unhideWhenUsed="0"/>
-    <w:lsdException w:name="Light Grid Accent 3" w:semiHidden="0" w:uiPriority="62" w:unhideWhenUsed="0"/>
-    <w:lsdException w:name="Medium Shading 1 Accent 3" w:semiHidden="0" w:uiPriority="63" w:unhideWhenUsed="0"/>
-    <w:lsdException w:name="Medium Shading 2 Accent 3" w:semiHidden="0" w:uiPriority="64" w:unhideWhenUsed="0"/>
-    <w:lsdException w:name="Medium List 1 Accent 3" w:semiHidden="0" w:uiPriority="65" w:unhideWhenUsed="0"/>
-    <w:lsdException w:name="Medium List 2 Accent 3" w:semiHidden="0" w:uiPriority="66" w:unhideWhenUsed="0"/>
-    <w:lsdException w:name="Medium Grid 1 Accent 3" w:semiHidden="0" w:uiPriority="67" w:unhideWhenUsed="0"/>
-    <w:lsdException w:name="Medium Grid 2 Accent 3" w:semiHidden="0" w:uiPriority="68" w:unhideWhenUsed="0"/>
-    <w:lsdException w:name="Medium Grid 3 Accent 3" w:semiHidden="0" w:uiPriority="69" w:unhideWhenUsed="0"/>
-    <w:lsdException w:name="Dark List Accent 3" w:semiHidden="0" w:uiPriority="70" w:unhideWhenUsed="0"/>
-    <w:lsdException w:name="Colorful Shading Accent 3" w:semiHidden="0" w:uiPriority="71" w:unhideWhenUsed="0"/>
-    <w:lsdException w:name="Colorful List Accent 3" w:semiHidden="0" w:uiPriority="72" w:unhideWhenUsed="0"/>
-    <w:lsdException w:name="Colorful Grid Accent 3" w:semiHidden="0" w:uiPriority="73" w:unhideWhenUsed="0"/>
-    <w:lsdException w:name="Light Shading Accent 4" w:semiHidden="0" w:uiPriority="60" w:unhideWhenUsed="0"/>
-    <w:lsdException w:name="Light List Accent 4" w:semiHidden="0" w:uiPriority="61" w:unhideWhenUsed="0"/>
-    <w:lsdException w:name="Light Grid Accent 4" w:semiHidden="0" w:uiPriority="62" w:unhideWhenUsed="0"/>
-    <w:lsdException w:name="Medium Shading 1 Accent 4" w:semiHidden="0" w:uiPriority="63" w:unhideWhenUsed="0"/>
-    <w:lsdException w:name="Medium Shading 2 Accent 4" w:semiHidden="0" w:uiPriority="64" w:unhideWhenUsed="0"/>
-    <w:lsdException w:name="Medium List 1 Accent 4" w:semiHidden="0" w:uiPriority="65" w:unhideWhenUsed="0"/>
-    <w:lsdException w:name="Medium List 2 Accent 4" w:semiHidden="0" w:uiPriority="66" w:unhideWhenUsed="0"/>
-    <w:lsdException w:name="Medium Grid 1 Accent 4" w:semiHidden="0" w:uiPriority="67" w:unhideWhenUsed="0"/>
-    <w:lsdException w:name="Medium Grid 2 Accent 4" w:semiHidden="0" w:uiPriority="68" w:unhideWhenUsed="0"/>
-    <w:lsdException w:name="Medium Grid 3 Accent 4" w:semiHidden="0" w:uiPriority="69" w:unhideWhenUsed="0"/>
-    <w:lsdException w:name="Dark List Accent 4" w:semiHidden="0" w:uiPriority="70" w:unhideWhenUsed="0"/>
-    <w:lsdException w:name="Colorful Shading Accent 4" w:semiHidden="0" w:uiPriority="71" w:unhideWhenUsed="0"/>
-    <w:lsdException w:name="Colorful List Accent 4" w:semiHidden="0" w:uiPriority="72" w:unhideWhenUsed="0"/>
-    <w:lsdException w:name="Colorful Grid Accent 4" w:semiHidden="0" w:uiPriority="73" w:unhideWhenUsed="0"/>
-    <w:lsdException w:name="Light Shading Accent 5" w:semiHidden="0" w:uiPriority="60" w:unhideWhenUsed="0"/>
-    <w:lsdException w:name="Light List Accent 5" w:semiHidden="0" w:uiPriority="61" w:unhideWhenUsed="0"/>
-    <w:lsdException w:name="Light Grid Accent 5" w:semiHidden="0" w:uiPriority="62" w:unhideWhenUsed="0"/>
-    <w:lsdException w:name="Medium Shading 1 Accent 5" w:semiHidden="0" w:uiPriority="63" w:unhideWhenUsed="0"/>
-    <w:lsdException w:name="Medium Shading 2 Accent 5" w:semiHidden="0" w:uiPriority="64" w:unhideWhenUsed="0"/>
-    <w:lsdException w:name="Medium List 1 Accent 5" w:semiHidden="0" w:uiPriority="65" w:unhideWhenUsed="0"/>
-    <w:lsdException w:name="Medium List 2 Accent 5" w:semiHidden="0" w:uiPriority="66" w:unhideWhenUsed="0"/>
-    <w:lsdException w:name="Medium Grid 1 Accent 5" w:semiHidden="0" w:uiPriority="67" w:unhideWhenUsed="0"/>
-    <w:lsdException w:name="Medium Grid 2 Accent 5" w:semiHidden="0" w:uiPriority="68" w:unhideWhenUsed="0"/>
-    <w:lsdException w:name="Medium Grid 3 Accent 5" w:semiHidden="0" w:uiPriority="69" w:unhideWhenUsed="0"/>
-    <w:lsdException w:name="Dark List Accent 5" w:semiHidden="0" w:uiPriority="70" w:unhideWhenUsed="0"/>
-    <w:lsdException w:name="Colorful Shading Accent 5" w:semiHidden="0" w:uiPriority="71" w:unhideWhenUsed="0"/>
-    <w:lsdException w:name="Colorful List Accent 5" w:semiHidden="0" w:uiPriority="72" w:unhideWhenUsed="0"/>
-    <w:lsdException w:name="Colorful Grid Accent 5" w:semiHidden="0" w:uiPriority="73" w:unhideWhenUsed="0"/>
-    <w:lsdException w:name="Light Shading Accent 6" w:semiHidden="0" w:uiPriority="60" w:unhideWhenUsed="0"/>
-    <w:lsdException w:name="Light List Accent 6" w:semiHidden="0" w:uiPriority="61" w:unhideWhenUsed="0"/>
-    <w:lsdException w:name="Light Grid Accent 6" w:semiHidden="0" w:uiPriority="62" w:unhideWhenUsed="0"/>
-    <w:lsdException w:name="Medium Shading 1 Accent 6" w:semiHidden="0" w:uiPriority="63" w:unhideWhenUsed="0"/>
-    <w:lsdException w:name="Medium Shading 2 Accent 6" w:semiHidden="0" w:uiPriority="64" w:unhideWhenUsed="0"/>
-    <w:lsdException w:name="Medium List 1 Accent 6" w:semiHidden="0" w:uiPriority="65" w:unhideWhenUsed="0"/>
-    <w:lsdException w:name="Medium List 2 Accent 6" w:semiHidden="0" w:uiPriority="66" w:unhideWhenUsed="0"/>
-    <w:lsdException w:name="Medium Grid 1 Accent 6" w:semiHidden="0" w:uiPriority="67" w:unhideWhenUsed="0"/>
-    <w:lsdException w:name="Medium Grid 2 Accent 6" w:semiHidden="0" w:uiPriority="68" w:unhideWhenUsed="0"/>
-    <w:lsdException w:name="Medium Grid 3 Accent 6" w:semiHidden="0" w:uiPriority="69" w:unhideWhenUsed="0"/>
-    <w:lsdException w:name="Dark List Accent 6" w:semiHidden="0" w:uiPriority="70" w:unhideWhenUsed="0"/>
-    <w:lsdException w:name="Colorful Shading Accent 6" w:semiHidden="0" w:uiPriority="71" w:unhideWhenUsed="0"/>
-    <w:lsdException w:name="Colorful List Accent 6" w:semiHidden="0" w:uiPriority="72" w:unhideWhenUsed="0"/>
-    <w:lsdException w:name="Colorful Grid Accent 6" w:semiHidden="0" w:uiPriority="73" w:unhideWhenUsed="0"/>
-    <w:lsdException w:name="Subtle Emphasis" w:semiHidden="0" w:uiPriority="19" w:unhideWhenUsed="0" w:qFormat="1"/>
-    <w:lsdException w:name="Intense Emphasis" w:semiHidden="0" w:uiPriority="21" w:unhideWhenUsed="0" w:qFormat="1"/>
-    <w:lsdException w:name="Subtle Reference" w:semiHidden="0" w:uiPriority="31" w:unhideWhenUsed="0" w:qFormat="1"/>
-    <w:lsdException w:name="Intense Reference" w:semiHidden="0" w:uiPriority="32" w:unhideWhenUsed="0" w:qFormat="1"/>
-    <w:lsdException w:name="Book Title" w:semiHidden="0" w:uiPriority="33" w:unhideWhenUsed="0" w:qFormat="1"/>
-    <w:lsdException w:name="Bibliography" w:uiPriority="37"/>
-    <w:lsdException w:name="TOC Heading" w:uiPriority="39" w:qFormat="1"/>
-  </w:latentStyles>
-  <w:style w:type="paragraph" w:default="1" w:styleId="Normal">
-    <w:name w:val="Normal"/>
-    <w:qFormat/>
-    <w:rsid w:val="00B729DE"/>
-    <w:pPr>
-      <w:ind w:firstLine="709"/>
-    </w:pPr>
-    <w:rPr>
-      <w:rFonts w:ascii="Times New Roman" w:hAnsi="Times New Roman"/>
-      <w:sz w:val="24"/>
-    </w:rPr>
-  </w:style>
-  <w:style w:type="paragraph" w:styleId="Naslov1">
-    <w:name w:val="heading 1"/>
-    <w:basedOn w:val="Odlomakpopisa"/>
-    <w:next w:val="Normal"/>
-    <w:link w:val="Naslov1Char"/>
-    <w:uiPriority w:val="9"/>
-    <w:qFormat/>
-    <w:rsid w:val="00B729DE"/>
-    <w:pPr>
-      <w:numPr>
-        <w:numId w:val="1"/>
-      </w:numPr>
-      <w:jc w:val="center"/>
-      <w:outlineLvl w:val="0"/>
-    </w:pPr>
-    <w:rPr>
-      <w:rFonts w:ascii="Arial" w:hAnsi="Arial"/>
-      <w:b/>
-      <w:sz w:val="28"/>
-    </w:rPr>
-  </w:style>
-  <w:style w:type="character" w:default="1" w:styleId="Zadanifontodlomka">
-    <w:name w:val="Default Paragraph Font"/>
-    <w:uiPriority w:val="1"/>
-    <w:semiHidden/>
-    <w:unhideWhenUsed/>
-  </w:style>
-  <w:style w:type="table" w:default="1" w:styleId="Obinatablica">
-    <w:name w:val="Normal Table"/>
-    <w:uiPriority w:val="99"/>
-    <w:semiHidden/>
-    <w:unhideWhenUsed/>
-    <w:tblPr>
-      <w:tblInd w:w="0" w:type="dxa"/>
-      <w:tblCellMar>
-        <w:top w:w="0" w:type="dxa"/>
-        <w:left w:w="108" w:type="dxa"/>
-        <w:bottom w:w="0" w:type="dxa"/>
-        <w:right w:w="108" w:type="dxa"/>
-      </w:tblCellMar>
-    </w:tblPr>
-  </w:style>
-  <w:style w:type="numbering" w:default="1" w:styleId="Bezpopisa">
-    <w:name w:val="No List"/>
-    <w:uiPriority w:val="99"/>
-    <w:semiHidden/>
-    <w:unhideWhenUsed/>
-  </w:style>
-  <w:style w:type="paragraph" w:styleId="Zaglavlje">
-    <w:name w:val="header"/>
-    <w:basedOn w:val="Normal"/>
-    <w:link w:val="ZaglavljeChar"/>
-    <w:uiPriority w:val="99"/>
-    <w:unhideWhenUsed/>
-    <w:rsid w:val="00D70852"/>
-    <w:pPr>
-      <w:tabs>
-        <w:tab w:val="center" w:pos="4536"/>
-        <w:tab w:val="right" w:pos="9072"/>
-      </w:tabs>
-      <w:spacing w:after="0" w:line="240" w:lineRule="auto"/>
-    </w:pPr>
-  </w:style>
-  <w:style w:type="character" w:customStyle="1" w:styleId="ZaglavljeChar">
-    <w:name w:val="Zaglavlje Char"/>
-    <w:basedOn w:val="Zadanifontodlomka"/>
-    <w:link w:val="Zaglavlje"/>
-    <w:uiPriority w:val="99"/>
-    <w:rsid w:val="00D70852"/>
-  </w:style>
-  <w:style w:type="paragraph" w:styleId="Podnoje">
-    <w:name w:val="footer"/>
-    <w:basedOn w:val="Normal"/>
-    <w:link w:val="PodnojeChar"/>
-    <w:uiPriority w:val="99"/>
-    <w:unhideWhenUsed/>
-    <w:rsid w:val="00D70852"/>
-    <w:pPr>
-      <w:tabs>
-        <w:tab w:val="center" w:pos="4536"/>
-        <w:tab w:val="right" w:pos="9072"/>
-      </w:tabs>
-      <w:spacing w:after="0" w:line="240" w:lineRule="auto"/>
-    </w:pPr>
-  </w:style>
-  <w:style w:type="character" w:customStyle="1" w:styleId="PodnojeChar">
-    <w:name w:val="Podnožje Char"/>
-    <w:basedOn w:val="Zadanifontodlomka"/>
-    <w:link w:val="Podnoje"/>
-    <w:uiPriority w:val="99"/>
-    <w:rsid w:val="00D70852"/>
-  </w:style>
-  <w:style w:type="character" w:customStyle="1" w:styleId="Naslov1Char">
-    <w:name w:val="Naslov 1 Char"/>
-    <w:basedOn w:val="Zadanifontodlomka"/>
-    <w:link w:val="Naslov1"/>
-    <w:uiPriority w:val="9"/>
-    <w:rsid w:val="00B729DE"/>
-    <w:rPr>
-      <w:rFonts w:ascii="Arial" w:hAnsi="Arial"/>
-      <w:b/>
-      <w:sz w:val="28"/>
-    </w:rPr>
-  </w:style>
-  <w:style w:type="paragraph" w:styleId="TOCNaslov">
-    <w:name w:val="TOC Heading"/>
-    <w:basedOn w:val="Naslov1"/>
-    <w:next w:val="Normal"/>
-    <w:uiPriority w:val="39"/>
-    <w:unhideWhenUsed/>
-    <w:qFormat/>
-    <w:rsid w:val="00D70852"/>
-    <w:pPr>
-      <w:outlineLvl w:val="9"/>
-    </w:pPr>
-    <w:rPr>
-      <w:lang w:eastAsia="hr-HR"/>
-    </w:rPr>
-  </w:style>
-  <w:style w:type="paragraph" w:styleId="Tekstbalonia">
-    <w:name w:val="Balloon Text"/>
-    <w:basedOn w:val="Normal"/>
-    <w:link w:val="TekstbaloniaChar"/>
-    <w:uiPriority w:val="99"/>
-    <w:semiHidden/>
-    <w:unhideWhenUsed/>
-    <w:rsid w:val="00D70852"/>
-    <w:pPr>
-      <w:spacing w:after="0" w:line="240" w:lineRule="auto"/>
-    </w:pPr>
-    <w:rPr>
-      <w:rFonts w:ascii="Tahoma" w:hAnsi="Tahoma" w:cs="Tahoma"/>
-      <w:sz w:val="16"/>
-      <w:szCs w:val="16"/>
-    </w:rPr>
-  </w:style>
-  <w:style w:type="character" w:customStyle="1" w:styleId="TekstbaloniaChar">
-    <w:name w:val="Tekst balončića Char"/>
-    <w:basedOn w:val="Zadanifontodlomka"/>
-    <w:link w:val="Tekstbalonia"/>
-    <w:uiPriority w:val="99"/>
-    <w:semiHidden/>
-    <w:rsid w:val="00D70852"/>
-    <w:rPr>
-      <w:rFonts w:ascii="Tahoma" w:hAnsi="Tahoma" w:cs="Tahoma"/>
-      <w:sz w:val="16"/>
-      <w:szCs w:val="16"/>
-    </w:rPr>
-  </w:style>
-  <w:style w:type="paragraph" w:styleId="Odlomakpopisa">
-    <w:name w:val="List Paragraph"/>
-    <w:basedOn w:val="Normal"/>
-    <w:uiPriority w:val="34"/>
-    <w:qFormat/>
-    <w:rsid w:val="00D70852"/>
-    <w:pPr>
-      <w:ind w:left="720"/>
-      <w:contextualSpacing/>
-    </w:pPr>
-  </w:style>
-  <w:style w:type="paragraph" w:styleId="Sadraj1">
-    <w:name w:val="toc 1"/>
-    <w:basedOn w:val="Normal"/>
-    <w:next w:val="Normal"/>
-    <w:autoRedefine/>
-    <w:uiPriority w:val="39"/>
-    <w:unhideWhenUsed/>
-    <w:rsid w:val="00066CBD"/>
-    <w:pPr>
-      <w:tabs>
-        <w:tab w:val="left" w:pos="1100"/>
-        <w:tab w:val="right" w:leader="dot" w:pos="9062"/>
-      </w:tabs>
-      <w:spacing w:after="100"/>
-    </w:pPr>
-  </w:style>
-  <w:style w:type="character" w:styleId="Hiperveza">
-    <w:name w:val="Hyperlink"/>
-    <w:basedOn w:val="Zadanifontodlomka"/>
+    <w:basedOn w:val="DefaultParagraphFont"/>
     <w:uiPriority w:val="99"/>
     <w:unhideWhenUsed/>
     <w:rsid w:val="00D70852"/>
@@ -3437,7 +3313,7 @@
 </file>
 
 <file path=customXml/itemProps1.xml><?xml version="1.0" encoding="utf-8"?>
-<ds:datastoreItem xmlns:ds="http://schemas.openxmlformats.org/officeDocument/2006/customXml" ds:itemID="{7E2D6159-7154-4DB5-9058-FC960D69C0D3}">
+<ds:datastoreItem xmlns:ds="http://schemas.openxmlformats.org/officeDocument/2006/customXml" ds:itemID="{4BC266B7-0F80-4E19-8B15-D7CB8F692F0E}">
   <ds:schemaRefs>
     <ds:schemaRef ds:uri="http://schemas.openxmlformats.org/officeDocument/2006/bibliography"/>
   </ds:schemaRefs>

</xml_diff>